<commit_message>
Update to .NET 4.8
</commit_message>
<xml_diff>
--- a/Samples/word-add-in-get-set-edit-openxml/C#/WD_OpenXML_js/SampleDoc.docx
+++ b/Samples/word-add-in-get-set-edit-openxml/C#/WD_OpenXML_js/SampleDoc.docx
@@ -4933,6 +4933,9 @@
   <wetp:taskpane dockstate="" visibility="1" width="350" row="1">
     <wetp:webextensionref xmlns:r="http://schemas.openxmlformats.org/officeDocument/2006/relationships" r:id="Re1f0bc40cbaf462f"/>
   </wetp:taskpane>
+  <wetp:taskpane dockstate="" visibility="1" width="350" row="1">
+    <wetp:webextensionref xmlns:r="http://schemas.openxmlformats.org/officeDocument/2006/relationships" r:id="Ra25e47b9562a4549"/>
+  </wetp:taskpane>
 </wetp:taskpanes>
 </file>
 
@@ -4966,6 +4969,16 @@
 </we:webextension>
 </file>
 
+<file path=word/webextensions/webextension4.xml><?xml version="1.0" encoding="utf-8"?>
+<we:webextension xmlns:r="http://schemas.openxmlformats.org/officeDocument/2006/relationships" xmlns:we="http://schemas.microsoft.com/office/webextensions/webextension/2010/11" id="{3f570019-6cae-4343-865b-e5e03ac1c531}">
+  <we:reference id="a134efb9-12d0-40cd-9d67-bdbf81e6c945" version="1.0.0.0" store="developer" storeType="Registry"/>
+  <we:alternateReferences/>
+  <we:properties/>
+  <we:bindings/>
+  <we:snapshot xmlns:r="http://schemas.openxmlformats.org/officeDocument/2006/relationships"/>
+</we:webextension>
+</file>
+
 <file path=customXml/item1.xml><?xml version="1.0" encoding="utf-8"?>
 <b:Sources xmlns:b="http://schemas.openxmlformats.org/officeDocument/2006/bibliography" xmlns="http://schemas.openxmlformats.org/officeDocument/2006/bibliography" SelectedStyle="\MLASeventhEditionOfficeOnline.xsl" StyleName="MLA" Version="7"/>
 </file>

</xml_diff>

<commit_message>
Update to .NET 4.8 (#364)
</commit_message>
<xml_diff>
--- a/Samples/word-add-in-get-set-edit-openxml/C#/WD_OpenXML_js/SampleDoc.docx
+++ b/Samples/word-add-in-get-set-edit-openxml/C#/WD_OpenXML_js/SampleDoc.docx
@@ -4933,6 +4933,9 @@
   <wetp:taskpane dockstate="" visibility="1" width="350" row="1">
     <wetp:webextensionref xmlns:r="http://schemas.openxmlformats.org/officeDocument/2006/relationships" r:id="Re1f0bc40cbaf462f"/>
   </wetp:taskpane>
+  <wetp:taskpane dockstate="" visibility="1" width="350" row="1">
+    <wetp:webextensionref xmlns:r="http://schemas.openxmlformats.org/officeDocument/2006/relationships" r:id="Ra25e47b9562a4549"/>
+  </wetp:taskpane>
 </wetp:taskpanes>
 </file>
 
@@ -4966,6 +4969,16 @@
 </we:webextension>
 </file>
 
+<file path=word/webextensions/webextension4.xml><?xml version="1.0" encoding="utf-8"?>
+<we:webextension xmlns:r="http://schemas.openxmlformats.org/officeDocument/2006/relationships" xmlns:we="http://schemas.microsoft.com/office/webextensions/webextension/2010/11" id="{3f570019-6cae-4343-865b-e5e03ac1c531}">
+  <we:reference id="a134efb9-12d0-40cd-9d67-bdbf81e6c945" version="1.0.0.0" store="developer" storeType="Registry"/>
+  <we:alternateReferences/>
+  <we:properties/>
+  <we:bindings/>
+  <we:snapshot xmlns:r="http://schemas.openxmlformats.org/officeDocument/2006/relationships"/>
+</we:webextension>
+</file>
+
 <file path=customXml/item1.xml><?xml version="1.0" encoding="utf-8"?>
 <b:Sources xmlns:b="http://schemas.openxmlformats.org/officeDocument/2006/bibliography" xmlns="http://schemas.openxmlformats.org/officeDocument/2006/bibliography" SelectedStyle="\MLASeventhEditionOfficeOnline.xsl" StyleName="MLA" Version="7"/>
 </file>

</xml_diff>

<commit_message>
make Word OOXML sample accessibility compliant
</commit_message>
<xml_diff>
--- a/Samples/word-add-in-get-set-edit-openxml/C#/WD_OpenXML_js/SampleDoc.docx
+++ b/Samples/word-add-in-get-set-edit-openxml/C#/WD_OpenXML_js/SampleDoc.docx
@@ -1,18 +1,18 @@
 
 <file path=word/document.xml><?xml version="1.0" encoding="utf-8"?>
-<w:document xmlns:wpc="http://schemas.microsoft.com/office/word/2010/wordprocessingCanvas" xmlns:mc="http://schemas.openxmlformats.org/markup-compatibility/2006" xmlns:o="urn:schemas-microsoft-com:office:office" xmlns:r="http://schemas.openxmlformats.org/officeDocument/2006/relationships" xmlns:m="http://schemas.openxmlformats.org/officeDocument/2006/math" xmlns:v="urn:schemas-microsoft-com:vml" xmlns:wp14="http://schemas.microsoft.com/office/word/2010/wordprocessingDrawing" xmlns:wp="http://schemas.openxmlformats.org/drawingml/2006/wordprocessingDrawing" xmlns:w10="urn:schemas-microsoft-com:office:word" xmlns:w="http://schemas.openxmlformats.org/wordprocessingml/2006/main" xmlns:w14="http://schemas.microsoft.com/office/word/2010/wordml" xmlns:w15="http://schemas.microsoft.com/office/word/2012/wordml" xmlns:wpg="http://schemas.microsoft.com/office/word/2010/wordprocessingGroup" xmlns:wpi="http://schemas.microsoft.com/office/word/2010/wordprocessingInk" xmlns:wne="http://schemas.microsoft.com/office/word/2006/wordml" xmlns:wps="http://schemas.microsoft.com/office/word/2010/wordprocessingShape" mc:Ignorable="w14 w15 wp14">
+<w:document xmlns:wpc="http://schemas.microsoft.com/office/word/2010/wordprocessingCanvas" xmlns:cx="http://schemas.microsoft.com/office/drawing/2014/chartex" xmlns:cx1="http://schemas.microsoft.com/office/drawing/2015/9/8/chartex" xmlns:cx2="http://schemas.microsoft.com/office/drawing/2015/10/21/chartex" xmlns:cx3="http://schemas.microsoft.com/office/drawing/2016/5/9/chartex" xmlns:cx4="http://schemas.microsoft.com/office/drawing/2016/5/10/chartex" xmlns:cx5="http://schemas.microsoft.com/office/drawing/2016/5/11/chartex" xmlns:cx6="http://schemas.microsoft.com/office/drawing/2016/5/12/chartex" xmlns:cx7="http://schemas.microsoft.com/office/drawing/2016/5/13/chartex" xmlns:cx8="http://schemas.microsoft.com/office/drawing/2016/5/14/chartex" xmlns:mc="http://schemas.openxmlformats.org/markup-compatibility/2006" xmlns:aink="http://schemas.microsoft.com/office/drawing/2016/ink" xmlns:am3d="http://schemas.microsoft.com/office/drawing/2017/model3d" xmlns:o="urn:schemas-microsoft-com:office:office" xmlns:oel="http://schemas.microsoft.com/office/2019/extlst" xmlns:r="http://schemas.openxmlformats.org/officeDocument/2006/relationships" xmlns:m="http://schemas.openxmlformats.org/officeDocument/2006/math" xmlns:v="urn:schemas-microsoft-com:vml" xmlns:wp14="http://schemas.microsoft.com/office/word/2010/wordprocessingDrawing" xmlns:wp="http://schemas.openxmlformats.org/drawingml/2006/wordprocessingDrawing" xmlns:w10="urn:schemas-microsoft-com:office:word" xmlns:w="http://schemas.openxmlformats.org/wordprocessingml/2006/main" xmlns:w14="http://schemas.microsoft.com/office/word/2010/wordml" xmlns:w15="http://schemas.microsoft.com/office/word/2012/wordml" xmlns:w16cex="http://schemas.microsoft.com/office/word/2018/wordml/cex" xmlns:w16cid="http://schemas.microsoft.com/office/word/2016/wordml/cid" xmlns:w16="http://schemas.microsoft.com/office/word/2018/wordml" xmlns:w16sdtdh="http://schemas.microsoft.com/office/word/2020/wordml/sdtdatahash" xmlns:w16se="http://schemas.microsoft.com/office/word/2015/wordml/symex" xmlns:wpg="http://schemas.microsoft.com/office/word/2010/wordprocessingGroup" xmlns:wpi="http://schemas.microsoft.com/office/word/2010/wordprocessingInk" xmlns:wne="http://schemas.microsoft.com/office/word/2006/wordml" xmlns:wps="http://schemas.microsoft.com/office/word/2010/wordprocessingShape" mc:Ignorable="w14 w15 w16se w16cid w16 w16cex w16sdtdh wp14">
   <w:body>
     <w:p>
       <w:pPr>
         <w:spacing w:before="360" w:after="0" w:line="480" w:lineRule="auto"/>
         <w:rPr>
-          <w:color w:val="70AD47" w:themeColor="accent6"/>
+          <w:color w:val="702247"/>
           <w:sz w:val="28"/>
         </w:rPr>
       </w:pPr>
       <w:r>
         <w:rPr>
-          <w:color w:val="70AD47" w:themeColor="accent6"/>
+          <w:color w:val="702247"/>
           <w:sz w:val="28"/>
         </w:rPr>
         <w:t>This text has formatting directly applied to achieve its font size, color, line spacing, and paragraph spacing.</w:t>
@@ -29,7 +29,7 @@
         <mc:AlternateContent>
           <mc:Choice Requires="wps">
             <w:drawing>
-              <wp:anchor distT="182880" distB="182880" distL="114300" distR="114300" simplePos="0" relativeHeight="251663360" behindDoc="1" locked="0" layoutInCell="1" allowOverlap="0">
+              <wp:anchor distT="182880" distB="182880" distL="114300" distR="114300" simplePos="0" relativeHeight="251663360" behindDoc="1" locked="0" layoutInCell="1" allowOverlap="0" wp14:anchorId="5A06FFF7" wp14:editId="60AAA70F">
                 <wp:simplePos x="0" y="0"/>
                 <wp:positionH relativeFrom="margin">
                   <wp:align>center</wp:align>
@@ -79,66 +79,36 @@
                           <w:p>
                             <w:pPr>
                               <w:rPr>
+                                <w:color w:val="000000" w:themeColor="text1"/>
                                 <w:sz w:val="28"/>
-                                <w14:reflection w14:blurRad="6350" w14:stA="53000" w14:stPos="0" w14:endA="300" w14:endPos="35500" w14:dist="0" w14:dir="5400000" w14:fadeDir="5400000" w14:sx="100000" w14:sy="-90000" w14:kx="0" w14:ky="0" w14:algn="bl"/>
+                                <w14:shadow w14:blurRad="38100" w14:dist="19050" w14:dir="2700000" w14:sx="100000" w14:sy="100000" w14:kx="0" w14:ky="0" w14:algn="tl">
+                                  <w14:schemeClr w14:val="dk1">
+                                    <w14:alpha w14:val="60000"/>
+                                  </w14:schemeClr>
+                                </w14:shadow>
+                                <w14:reflection w14:blurRad="6350" w14:stA="55000" w14:stPos="0" w14:endA="300" w14:endPos="45500" w14:dist="0" w14:dir="5400000" w14:fadeDir="5400000" w14:sx="100000" w14:sy="-100000" w14:kx="0" w14:ky="0" w14:algn="bl"/>
                                 <w14:textOutline w14:w="0" w14:cap="flat" w14:cmpd="sng" w14:algn="ctr">
                                   <w14:noFill/>
                                   <w14:prstDash w14:val="solid"/>
                                   <w14:round/>
                                 </w14:textOutline>
-                                <w14:textFill>
-                                  <w14:gradFill>
-                                    <w14:gsLst>
-                                      <w14:gs w14:pos="0">
-                                        <w14:schemeClr w14:val="accent5">
-                                          <w14:lumMod w14:val="50000"/>
-                                        </w14:schemeClr>
-                                      </w14:gs>
-                                      <w14:gs w14:pos="50000">
-                                        <w14:schemeClr w14:val="accent5"/>
-                                      </w14:gs>
-                                      <w14:gs w14:pos="100000">
-                                        <w14:schemeClr w14:val="accent5">
-                                          <w14:lumMod w14:val="60000"/>
-                                          <w14:lumOff w14:val="40000"/>
-                                        </w14:schemeClr>
-                                      </w14:gs>
-                                    </w14:gsLst>
-                                    <w14:lin w14:ang="5400000" w14:scaled="0"/>
-                                  </w14:gradFill>
-                                </w14:textFill>
                               </w:rPr>
                             </w:pPr>
                             <w:r>
                               <w:rPr>
+                                <w:color w:val="000000" w:themeColor="text1"/>
                                 <w:sz w:val="28"/>
-                                <w14:reflection w14:blurRad="6350" w14:stA="53000" w14:stPos="0" w14:endA="300" w14:endPos="35500" w14:dist="0" w14:dir="5400000" w14:fadeDir="5400000" w14:sx="100000" w14:sy="-90000" w14:kx="0" w14:ky="0" w14:algn="bl"/>
+                                <w14:shadow w14:blurRad="38100" w14:dist="19050" w14:dir="2700000" w14:sx="100000" w14:sy="100000" w14:kx="0" w14:ky="0" w14:algn="tl">
+                                  <w14:schemeClr w14:val="dk1">
+                                    <w14:alpha w14:val="60000"/>
+                                  </w14:schemeClr>
+                                </w14:shadow>
+                                <w14:reflection w14:blurRad="6350" w14:stA="55000" w14:stPos="0" w14:endA="300" w14:endPos="45500" w14:dist="0" w14:dir="5400000" w14:fadeDir="5400000" w14:sx="100000" w14:sy="-100000" w14:kx="0" w14:ky="0" w14:algn="bl"/>
                                 <w14:textOutline w14:w="0" w14:cap="flat" w14:cmpd="sng" w14:algn="ctr">
                                   <w14:noFill/>
                                   <w14:prstDash w14:val="solid"/>
                                   <w14:round/>
                                 </w14:textOutline>
-                                <w14:textFill>
-                                  <w14:gradFill>
-                                    <w14:gsLst>
-                                      <w14:gs w14:pos="0">
-                                        <w14:schemeClr w14:val="accent5">
-                                          <w14:lumMod w14:val="50000"/>
-                                        </w14:schemeClr>
-                                      </w14:gs>
-                                      <w14:gs w14:pos="50000">
-                                        <w14:schemeClr w14:val="accent5"/>
-                                      </w14:gs>
-                                      <w14:gs w14:pos="100000">
-                                        <w14:schemeClr w14:val="accent5">
-                                          <w14:lumMod w14:val="60000"/>
-                                          <w14:lumOff w14:val="40000"/>
-                                        </w14:schemeClr>
-                                      </w14:gs>
-                                    </w14:gsLst>
-                                    <w14:lin w14:ang="5400000" w14:scaled="0"/>
-                                  </w14:gradFill>
-                                </w14:textFill>
                               </w:rPr>
                               <w:t>This is a text box with WordArt (text effect) formatting. The text box shape is set to wrap text above and below.</w:t>
                             </w:r>
@@ -165,76 +135,46 @@
           </mc:Choice>
           <mc:Fallback>
             <w:pict>
-              <v:shapetype id="_x0000_t202" coordsize="21600,21600" o:spt="202" path="m,l,21600r21600,l21600,xe">
+              <v:shapetype w14:anchorId="5A06FFF7" id="_x0000_t202" coordsize="21600,21600" o:spt="202" path="m,l,21600r21600,l21600,xe">
                 <v:stroke joinstyle="miter"/>
                 <v:path gradientshapeok="t" o:connecttype="rect"/>
               </v:shapetype>
-              <v:shape id="Text Box 2" o:spid="_x0000_s1026" type="#_x0000_t202" style="position:absolute;margin-left:0;margin-top:403.5pt;width:351pt;height:60.5pt;z-index:-251653120;visibility:visible;mso-wrap-style:square;mso-width-percent:750;mso-height-percent:0;mso-wrap-distance-left:9pt;mso-wrap-distance-top:14.4pt;mso-wrap-distance-right:9pt;mso-wrap-distance-bottom:14.4pt;mso-position-horizontal:center;mso-position-horizontal-relative:margin;mso-position-vertical:absolute;mso-position-vertical-relative:margin;mso-width-percent:750;mso-height-percent:0;mso-width-relative:margin;mso-height-relative:margin;v-text-anchor:top" o:gfxdata="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" o:allowoverlap="f" filled="f" stroked="f" strokeweight=".5pt">
+              <v:shape id="Text Box 2" o:spid="_x0000_s1026" type="#_x0000_t202" style="position:absolute;margin-left:0;margin-top:403.5pt;width:351pt;height:60.5pt;z-index:-251653120;visibility:visible;mso-wrap-style:square;mso-width-percent:750;mso-height-percent:0;mso-wrap-distance-left:9pt;mso-wrap-distance-top:14.4pt;mso-wrap-distance-right:9pt;mso-wrap-distance-bottom:14.4pt;mso-position-horizontal:center;mso-position-horizontal-relative:margin;mso-position-vertical:absolute;mso-position-vertical-relative:margin;mso-width-percent:750;mso-height-percent:0;mso-width-relative:margin;mso-height-relative:margin;v-text-anchor:top" o:gfxdata="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" o:allowoverlap="f" filled="f" stroked="f" strokeweight=".5pt">
                 <v:textbox style="mso-fit-shape-to-text:t" inset=",7.2pt,,7.2pt">
                   <w:txbxContent>
                     <w:p>
                       <w:pPr>
                         <w:rPr>
+                          <w:color w:val="000000" w:themeColor="text1"/>
                           <w:sz w:val="28"/>
-                          <w14:reflection w14:blurRad="6350" w14:stA="53000" w14:stPos="0" w14:endA="300" w14:endPos="35500" w14:dist="0" w14:dir="5400000" w14:fadeDir="5400000" w14:sx="100000" w14:sy="-90000" w14:kx="0" w14:ky="0" w14:algn="bl"/>
+                          <w14:shadow w14:blurRad="38100" w14:dist="19050" w14:dir="2700000" w14:sx="100000" w14:sy="100000" w14:kx="0" w14:ky="0" w14:algn="tl">
+                            <w14:schemeClr w14:val="dk1">
+                              <w14:alpha w14:val="60000"/>
+                            </w14:schemeClr>
+                          </w14:shadow>
+                          <w14:reflection w14:blurRad="6350" w14:stA="55000" w14:stPos="0" w14:endA="300" w14:endPos="45500" w14:dist="0" w14:dir="5400000" w14:fadeDir="5400000" w14:sx="100000" w14:sy="-100000" w14:kx="0" w14:ky="0" w14:algn="bl"/>
                           <w14:textOutline w14:w="0" w14:cap="flat" w14:cmpd="sng" w14:algn="ctr">
                             <w14:noFill/>
                             <w14:prstDash w14:val="solid"/>
                             <w14:round/>
                           </w14:textOutline>
-                          <w14:textFill>
-                            <w14:gradFill>
-                              <w14:gsLst>
-                                <w14:gs w14:pos="0">
-                                  <w14:schemeClr w14:val="accent5">
-                                    <w14:lumMod w14:val="50000"/>
-                                  </w14:schemeClr>
-                                </w14:gs>
-                                <w14:gs w14:pos="50000">
-                                  <w14:schemeClr w14:val="accent5"/>
-                                </w14:gs>
-                                <w14:gs w14:pos="100000">
-                                  <w14:schemeClr w14:val="accent5">
-                                    <w14:lumMod w14:val="60000"/>
-                                    <w14:lumOff w14:val="40000"/>
-                                  </w14:schemeClr>
-                                </w14:gs>
-                              </w14:gsLst>
-                              <w14:lin w14:ang="5400000" w14:scaled="0"/>
-                            </w14:gradFill>
-                          </w14:textFill>
                         </w:rPr>
                       </w:pPr>
                       <w:r>
                         <w:rPr>
+                          <w:color w:val="000000" w:themeColor="text1"/>
                           <w:sz w:val="28"/>
-                          <w14:reflection w14:blurRad="6350" w14:stA="53000" w14:stPos="0" w14:endA="300" w14:endPos="35500" w14:dist="0" w14:dir="5400000" w14:fadeDir="5400000" w14:sx="100000" w14:sy="-90000" w14:kx="0" w14:ky="0" w14:algn="bl"/>
+                          <w14:shadow w14:blurRad="38100" w14:dist="19050" w14:dir="2700000" w14:sx="100000" w14:sy="100000" w14:kx="0" w14:ky="0" w14:algn="tl">
+                            <w14:schemeClr w14:val="dk1">
+                              <w14:alpha w14:val="60000"/>
+                            </w14:schemeClr>
+                          </w14:shadow>
+                          <w14:reflection w14:blurRad="6350" w14:stA="55000" w14:stPos="0" w14:endA="300" w14:endPos="45500" w14:dist="0" w14:dir="5400000" w14:fadeDir="5400000" w14:sx="100000" w14:sy="-100000" w14:kx="0" w14:ky="0" w14:algn="bl"/>
                           <w14:textOutline w14:w="0" w14:cap="flat" w14:cmpd="sng" w14:algn="ctr">
                             <w14:noFill/>
                             <w14:prstDash w14:val="solid"/>
                             <w14:round/>
                           </w14:textOutline>
-                          <w14:textFill>
-                            <w14:gradFill>
-                              <w14:gsLst>
-                                <w14:gs w14:pos="0">
-                                  <w14:schemeClr w14:val="accent5">
-                                    <w14:lumMod w14:val="50000"/>
-                                  </w14:schemeClr>
-                                </w14:gs>
-                                <w14:gs w14:pos="50000">
-                                  <w14:schemeClr w14:val="accent5"/>
-                                </w14:gs>
-                                <w14:gs w14:pos="100000">
-                                  <w14:schemeClr w14:val="accent5">
-                                    <w14:lumMod w14:val="60000"/>
-                                    <w14:lumOff w14:val="40000"/>
-                                  </w14:schemeClr>
-                                </w14:gs>
-                              </w14:gsLst>
-                              <w14:lin w14:ang="5400000" w14:scaled="0"/>
-                            </w14:gradFill>
-                          </w14:textFill>
                         </w:rPr>
                         <w:t>This is a text box with WordArt (text effect) formatting. The text box shape is set to wrap text above and below.</w:t>
                       </w:r>
@@ -248,7 +188,13 @@
         </mc:AlternateContent>
       </w:r>
       <w:r>
-        <w:t>This text is formatted using the Heading 1 paragraph style.</w:t>
+        <w:t xml:space="preserve">This text is formatted using the </w:t>
+      </w:r>
+      <w:r>
+        <w:t>Heading</w:t>
+      </w:r>
+      <w:r>
+        <w:t xml:space="preserve"> 1 paragraph style.</w:t>
       </w:r>
     </w:p>
     <w:p>
@@ -260,7 +206,7 @@
           <w:noProof/>
         </w:rPr>
         <w:drawing>
-          <wp:inline distT="0" distB="0" distL="0" distR="0">
+          <wp:inline distT="0" distB="0" distL="0" distR="0" wp14:anchorId="01C30531" wp14:editId="31AAE305">
             <wp:extent cx="2305050" cy="2781300"/>
             <wp:effectExtent l="133350" t="171450" r="133350" b="171450"/>
             <wp:docPr id="4" name="Picture 4"/>
@@ -343,7 +289,7 @@
         <mc:AlternateContent>
           <mc:Choice Requires="wps">
             <w:drawing>
-              <wp:anchor distT="228600" distB="228600" distL="114300" distR="114300" simplePos="0" relativeHeight="251661312" behindDoc="0" locked="0" layoutInCell="1" allowOverlap="0">
+              <wp:anchor distT="228600" distB="228600" distL="114300" distR="114300" simplePos="0" relativeHeight="251661312" behindDoc="0" locked="0" layoutInCell="1" allowOverlap="0" wp14:anchorId="03D415D5" wp14:editId="7CFCE606">
                 <wp:simplePos x="0" y="0"/>
                 <wp:positionH relativeFrom="margin">
                   <wp:align>right</wp:align>
@@ -370,6 +316,9 @@
                             <a:gd name="adj" fmla="val 130918"/>
                           </a:avLst>
                         </a:prstGeom>
+                        <a:solidFill>
+                          <a:srgbClr val="2E47B1"/>
+                        </a:solidFill>
                       </wps:spPr>
                       <wps:style>
                         <a:lnRef idx="0">
@@ -423,10 +372,7 @@
           </mc:Choice>
           <mc:Fallback>
             <w:pict>
-              <v:shape id="Teardrop 1" o:spid="_x0000_s1027" style="position:absolute;margin-left:97.1pt;margin-top:0;width:148.3pt;height:135.35pt;z-index:251661312;visibility:visible;mso-wrap-style:square;mso-width-percent:0;mso-height-percent:0;mso-wrap-distance-left:9pt;mso-wrap-distance-top:18pt;mso-wrap-distance-right:9pt;mso-wrap-distance-bottom:18pt;mso-position-horizontal:right;mso-position-horizontal-relative:margin;mso-position-vertical:bottom;mso-position-vertical-relative:margin;mso-width-percent:0;mso-height-percent:0;mso-width-relative:page;mso-height-relative:page;v-text-anchor:middle" coordsize="1883664,1719072" o:spt="100" o:gfxdata="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" o:allowoverlap="f" adj="-11796480,,5400" path="m,859536c,384827,421673,,941832,v411009,,822019,-88584,1233028,-265751c1980729,109344,1883664,484440,1883664,859536v,474709,-421673,859536,-941832,859536c421673,1719072,,1334245,,859536xe" fillcolor="#65a0d7 [3028]" stroked="f">
-                <v:fill color2="#5898d4 [3172]" rotate="t" colors="0 #71a6db;.5 #559bdb;1 #438ac9" focus="100%" type="gradient">
-                  <o:fill v:ext="view" type="gradientUnscaled"/>
-                </v:fill>
+              <v:shape w14:anchorId="03D415D5" id="Teardrop 1" o:spid="_x0000_s1027" style="position:absolute;margin-left:97.1pt;margin-top:0;width:148.3pt;height:135.35pt;z-index:251661312;visibility:visible;mso-wrap-style:square;mso-width-percent:0;mso-height-percent:0;mso-wrap-distance-left:9pt;mso-wrap-distance-top:18pt;mso-wrap-distance-right:9pt;mso-wrap-distance-bottom:18pt;mso-position-horizontal:right;mso-position-horizontal-relative:margin;mso-position-vertical:bottom;mso-position-vertical-relative:margin;mso-width-percent:0;mso-height-percent:0;mso-width-relative:page;mso-height-relative:page;v-text-anchor:middle" coordsize="1883664,1719072" o:spt="100" o:gfxdata="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" o:allowoverlap="f" adj="-11796480,,5400" path="m,859536c,384827,421673,,941832,v411009,,822019,-88584,1233028,-265751c1980729,109344,1883664,484440,1883664,859536v,474709,-421673,859536,-941832,859536c421673,1719072,,1334245,,859536xe" fillcolor="#2e47b1" stroked="f">
                 <v:stroke joinstyle="miter"/>
                 <v:shadow on="t" color="black" opacity="41287f" offset="0,1.5pt"/>
                 <v:formulas/>
@@ -458,8 +404,6 @@
       <w:r>
         <w:t>This paragraph is here to demonstrate the text wrap setting of the shape at right. The shape is set to square text wrapping and positioned relative to the right and bottom page margins. To preserve relative position settings in the OOXML when working with a graphic that uses text wrapping, include the paragraph where the graphic is anchored in your selection. Select the shape in this example to see its anchor position.</w:t>
       </w:r>
-      <w:bookmarkStart w:id="0" w:name="_GoBack"/>
-      <w:bookmarkEnd w:id="0"/>
     </w:p>
     <w:p>
       <w:r>
@@ -493,7 +437,7 @@
     <w:tbl>
       <w:tblPr>
         <w:tblStyle w:val="TableGrid"/>
-        <w:tblW w:w="5000" w:type="pct"/>
+        <w:tblW w:w="2827" w:type="pct"/>
         <w:tblBorders>
           <w:top w:val="none" w:sz="0" w:space="0" w:color="auto"/>
           <w:left w:val="none" w:sz="0" w:space="0" w:color="auto"/>
@@ -505,11 +449,14 @@
         <w:tblLook w:val="04A0" w:firstRow="1" w:lastRow="0" w:firstColumn="1" w:lastColumn="0" w:noHBand="0" w:noVBand="1"/>
       </w:tblPr>
       <w:tblGrid>
-        <w:gridCol w:w="3276"/>
-        <w:gridCol w:w="3042"/>
-        <w:gridCol w:w="3042"/>
+        <w:gridCol w:w="1852"/>
+        <w:gridCol w:w="1720"/>
+        <w:gridCol w:w="1720"/>
       </w:tblGrid>
       <w:tr>
+        <w:trPr>
+          <w:trHeight w:val="552"/>
+        </w:trPr>
         <w:tc>
           <w:tcPr>
             <w:tcW w:w="1750" w:type="pct"/>
@@ -527,12 +474,16 @@
               <w:rPr>
                 <w:b/>
                 <w:color w:val="5B9BD5" w:themeColor="accent1"/>
+                <w:sz w:val="36"/>
+                <w:szCs w:val="36"/>
               </w:rPr>
             </w:pPr>
             <w:r>
               <w:rPr>
                 <w:b/>
-                <w:color w:val="5B9BD5" w:themeColor="accent1"/>
+                <w:color w:val="2E47B1"/>
+                <w:sz w:val="36"/>
+                <w:szCs w:val="36"/>
               </w:rPr>
               <w:t>Region</w:t>
             </w:r>
@@ -556,12 +507,16 @@
               <w:rPr>
                 <w:b/>
                 <w:color w:val="5B9BD5" w:themeColor="accent1"/>
+                <w:sz w:val="36"/>
+                <w:szCs w:val="36"/>
               </w:rPr>
             </w:pPr>
             <w:r>
               <w:rPr>
                 <w:b/>
-                <w:color w:val="5B9BD5" w:themeColor="accent1"/>
+                <w:color w:val="2E47B1"/>
+                <w:sz w:val="36"/>
+                <w:szCs w:val="36"/>
               </w:rPr>
               <w:t>Q1</w:t>
             </w:r>
@@ -585,12 +540,16 @@
               <w:rPr>
                 <w:b/>
                 <w:color w:val="5B9BD5" w:themeColor="accent1"/>
+                <w:sz w:val="36"/>
+                <w:szCs w:val="36"/>
               </w:rPr>
             </w:pPr>
             <w:r>
               <w:rPr>
                 <w:b/>
-                <w:color w:val="5B9BD5" w:themeColor="accent1"/>
+                <w:color w:val="2E47B1"/>
+                <w:sz w:val="36"/>
+                <w:szCs w:val="36"/>
               </w:rPr>
               <w:t>Q2</w:t>
             </w:r>
@@ -598,6 +557,9 @@
         </w:tc>
       </w:tr>
       <w:tr>
+        <w:trPr>
+          <w:trHeight w:val="552"/>
+        </w:trPr>
         <w:tc>
           <w:tcPr>
             <w:tcW w:w="1750" w:type="pct"/>
@@ -607,7 +569,7 @@
               <w:bottom w:val="nil"/>
               <w:right w:val="nil"/>
             </w:tcBorders>
-            <w:shd w:val="clear" w:color="auto" w:fill="DEEAF6" w:themeFill="accent1" w:themeFillTint="33"/>
+            <w:shd w:val="clear" w:color="auto" w:fill="7A7A7A"/>
             <w:hideMark/>
           </w:tcPr>
           <w:p>
@@ -615,13 +577,15 @@
               <w:spacing w:before="60" w:after="60"/>
               <w:rPr>
                 <w:b/>
-                <w:color w:val="44546A" w:themeColor="text2"/>
+                <w:sz w:val="36"/>
+                <w:szCs w:val="36"/>
               </w:rPr>
             </w:pPr>
             <w:r>
               <w:rPr>
                 <w:b/>
-                <w:color w:val="44546A" w:themeColor="text2"/>
+                <w:sz w:val="36"/>
+                <w:szCs w:val="36"/>
               </w:rPr>
               <w:t>Southeast</w:t>
             </w:r>
@@ -636,7 +600,7 @@
               <w:bottom w:val="nil"/>
               <w:right w:val="nil"/>
             </w:tcBorders>
-            <w:shd w:val="clear" w:color="auto" w:fill="DEEAF6" w:themeFill="accent1" w:themeFillTint="33"/>
+            <w:shd w:val="clear" w:color="auto" w:fill="7A7A7A"/>
             <w:hideMark/>
           </w:tcPr>
           <w:p>
@@ -646,12 +610,16 @@
               </w:tabs>
               <w:spacing w:before="60" w:after="60"/>
               <w:rPr>
-                <w:color w:val="44546A" w:themeColor="text2"/>
+                <w:b/>
+                <w:sz w:val="36"/>
+                <w:szCs w:val="36"/>
               </w:rPr>
             </w:pPr>
             <w:r>
               <w:rPr>
-                <w:color w:val="44546A" w:themeColor="text2"/>
+                <w:b/>
+                <w:sz w:val="36"/>
+                <w:szCs w:val="36"/>
               </w:rPr>
               <w:t>123,456</w:t>
             </w:r>
@@ -666,7 +634,7 @@
               <w:bottom w:val="nil"/>
               <w:right w:val="nil"/>
             </w:tcBorders>
-            <w:shd w:val="clear" w:color="auto" w:fill="DEEAF6" w:themeFill="accent1" w:themeFillTint="33"/>
+            <w:shd w:val="clear" w:color="auto" w:fill="7A7A7A"/>
             <w:hideMark/>
           </w:tcPr>
           <w:p>
@@ -676,12 +644,16 @@
               </w:tabs>
               <w:spacing w:before="60" w:after="60"/>
               <w:rPr>
-                <w:color w:val="44546A" w:themeColor="text2"/>
+                <w:b/>
+                <w:sz w:val="36"/>
+                <w:szCs w:val="36"/>
               </w:rPr>
             </w:pPr>
             <w:r>
               <w:rPr>
-                <w:color w:val="44546A" w:themeColor="text2"/>
+                <w:b/>
+                <w:sz w:val="36"/>
+                <w:szCs w:val="36"/>
               </w:rPr>
               <w:t>234,567</w:t>
             </w:r>
@@ -689,10 +661,13 @@
         </w:tc>
       </w:tr>
       <w:tr>
+        <w:trPr>
+          <w:trHeight w:val="552"/>
+        </w:trPr>
         <w:tc>
           <w:tcPr>
             <w:tcW w:w="1750" w:type="pct"/>
-            <w:shd w:val="clear" w:color="auto" w:fill="DEEAF6" w:themeFill="accent1" w:themeFillTint="33"/>
+            <w:shd w:val="clear" w:color="auto" w:fill="7A7A7A"/>
             <w:hideMark/>
           </w:tcPr>
           <w:p>
@@ -700,13 +675,15 @@
               <w:spacing w:before="60" w:after="60"/>
               <w:rPr>
                 <w:b/>
-                <w:color w:val="44546A" w:themeColor="text2"/>
+                <w:sz w:val="36"/>
+                <w:szCs w:val="36"/>
               </w:rPr>
             </w:pPr>
             <w:r>
               <w:rPr>
                 <w:b/>
-                <w:color w:val="44546A" w:themeColor="text2"/>
+                <w:sz w:val="36"/>
+                <w:szCs w:val="36"/>
               </w:rPr>
               <w:t>Northwest</w:t>
             </w:r>
@@ -715,7 +692,7 @@
         <w:tc>
           <w:tcPr>
             <w:tcW w:w="1625" w:type="pct"/>
-            <w:shd w:val="clear" w:color="auto" w:fill="DEEAF6" w:themeFill="accent1" w:themeFillTint="33"/>
+            <w:shd w:val="clear" w:color="auto" w:fill="7A7A7A"/>
             <w:hideMark/>
           </w:tcPr>
           <w:p>
@@ -725,12 +702,16 @@
               </w:tabs>
               <w:spacing w:before="60" w:after="60"/>
               <w:rPr>
-                <w:color w:val="44546A" w:themeColor="text2"/>
+                <w:b/>
+                <w:sz w:val="36"/>
+                <w:szCs w:val="36"/>
               </w:rPr>
             </w:pPr>
             <w:r>
               <w:rPr>
-                <w:color w:val="44546A" w:themeColor="text2"/>
+                <w:b/>
+                <w:sz w:val="36"/>
+                <w:szCs w:val="36"/>
               </w:rPr>
               <w:t>234,567</w:t>
             </w:r>
@@ -739,7 +720,7 @@
         <w:tc>
           <w:tcPr>
             <w:tcW w:w="1625" w:type="pct"/>
-            <w:shd w:val="clear" w:color="auto" w:fill="DEEAF6" w:themeFill="accent1" w:themeFillTint="33"/>
+            <w:shd w:val="clear" w:color="auto" w:fill="7A7A7A"/>
             <w:hideMark/>
           </w:tcPr>
           <w:p>
@@ -749,12 +730,16 @@
               </w:tabs>
               <w:spacing w:before="60" w:after="60"/>
               <w:rPr>
-                <w:color w:val="44546A" w:themeColor="text2"/>
+                <w:b/>
+                <w:sz w:val="36"/>
+                <w:szCs w:val="36"/>
               </w:rPr>
             </w:pPr>
             <w:r>
               <w:rPr>
-                <w:color w:val="44546A" w:themeColor="text2"/>
+                <w:b/>
+                <w:sz w:val="36"/>
+                <w:szCs w:val="36"/>
               </w:rPr>
               <w:t>345,678</w:t>
             </w:r>
@@ -772,22 +757,23 @@
     </w:p>
     <w:tbl>
       <w:tblPr>
-        <w:tblStyle w:val="GridTable3-Accent1"/>
-        <w:tblW w:w="5000" w:type="pct"/>
+        <w:tblStyle w:val="GridTable4"/>
+        <w:tblW w:w="2826" w:type="pct"/>
         <w:tblLook w:val="04A0" w:firstRow="1" w:lastRow="0" w:firstColumn="1" w:lastColumn="0" w:noHBand="0" w:noVBand="1"/>
       </w:tblPr>
       <w:tblGrid>
-        <w:gridCol w:w="3119"/>
-        <w:gridCol w:w="3119"/>
-        <w:gridCol w:w="3117"/>
+        <w:gridCol w:w="1762"/>
+        <w:gridCol w:w="1762"/>
+        <w:gridCol w:w="1761"/>
       </w:tblGrid>
       <w:tr>
         <w:trPr>
           <w:cnfStyle w:val="100000000000" w:firstRow="1" w:lastRow="0" w:firstColumn="0" w:lastColumn="0" w:oddVBand="0" w:evenVBand="0" w:oddHBand="0" w:evenHBand="0" w:firstRowFirstColumn="0" w:firstRowLastColumn="0" w:lastRowFirstColumn="0" w:lastRowLastColumn="0"/>
+          <w:trHeight w:val="260"/>
         </w:trPr>
         <w:tc>
           <w:tcPr>
-            <w:cnfStyle w:val="001000000100" w:firstRow="0" w:lastRow="0" w:firstColumn="1" w:lastColumn="0" w:oddVBand="0" w:evenVBand="0" w:oddHBand="0" w:evenHBand="0" w:firstRowFirstColumn="1" w:firstRowLastColumn="0" w:lastRowFirstColumn="0" w:lastRowLastColumn="0"/>
+            <w:cnfStyle w:val="001000000000" w:firstRow="0" w:lastRow="0" w:firstColumn="1" w:lastColumn="0" w:oddVBand="0" w:evenVBand="0" w:oddHBand="0" w:evenHBand="0" w:firstRowFirstColumn="0" w:firstRowLastColumn="0" w:lastRowFirstColumn="0" w:lastRowLastColumn="0"/>
             <w:tcW w:w="1667" w:type="pct"/>
             <w:hideMark/>
           </w:tcPr>
@@ -800,9 +786,6 @@
         <w:tc>
           <w:tcPr>
             <w:tcW w:w="1667" w:type="pct"/>
-            <w:tcBorders>
-              <w:bottom w:val="single" w:sz="4" w:space="0" w:color="9CC2E5" w:themeColor="accent1" w:themeTint="99"/>
-            </w:tcBorders>
             <w:hideMark/>
           </w:tcPr>
           <w:p>
@@ -816,10 +799,7 @@
         </w:tc>
         <w:tc>
           <w:tcPr>
-            <w:tcW w:w="1667" w:type="pct"/>
-            <w:tcBorders>
-              <w:bottom w:val="single" w:sz="4" w:space="0" w:color="9CC2E5" w:themeColor="accent1" w:themeTint="99"/>
-            </w:tcBorders>
+            <w:tcW w:w="1666" w:type="pct"/>
             <w:hideMark/>
           </w:tcPr>
           <w:p>
@@ -835,14 +815,12 @@
       <w:tr>
         <w:trPr>
           <w:cnfStyle w:val="000000100000" w:firstRow="0" w:lastRow="0" w:firstColumn="0" w:lastColumn="0" w:oddVBand="0" w:evenVBand="0" w:oddHBand="1" w:evenHBand="0" w:firstRowFirstColumn="0" w:firstRowLastColumn="0" w:lastRowFirstColumn="0" w:lastRowLastColumn="0"/>
+          <w:trHeight w:val="249"/>
         </w:trPr>
         <w:tc>
           <w:tcPr>
             <w:cnfStyle w:val="001000000000" w:firstRow="0" w:lastRow="0" w:firstColumn="1" w:lastColumn="0" w:oddVBand="0" w:evenVBand="0" w:oddHBand="0" w:evenHBand="0" w:firstRowFirstColumn="0" w:firstRowLastColumn="0" w:lastRowFirstColumn="0" w:lastRowLastColumn="0"/>
             <w:tcW w:w="1667" w:type="pct"/>
-            <w:tcBorders>
-              <w:right w:val="single" w:sz="4" w:space="0" w:color="9CC2E5" w:themeColor="accent1" w:themeTint="99"/>
-            </w:tcBorders>
             <w:hideMark/>
           </w:tcPr>
           <w:p>
@@ -854,12 +832,6 @@
         <w:tc>
           <w:tcPr>
             <w:tcW w:w="1667" w:type="pct"/>
-            <w:tcBorders>
-              <w:top w:val="single" w:sz="4" w:space="0" w:color="9CC2E5" w:themeColor="accent1" w:themeTint="99"/>
-              <w:left w:val="single" w:sz="4" w:space="0" w:color="9CC2E5" w:themeColor="accent1" w:themeTint="99"/>
-              <w:bottom w:val="single" w:sz="4" w:space="0" w:color="9CC2E5" w:themeColor="accent1" w:themeTint="99"/>
-              <w:right w:val="single" w:sz="4" w:space="0" w:color="9CC2E5" w:themeColor="accent1" w:themeTint="99"/>
-            </w:tcBorders>
             <w:hideMark/>
           </w:tcPr>
           <w:p>
@@ -873,13 +845,7 @@
         </w:tc>
         <w:tc>
           <w:tcPr>
-            <w:tcW w:w="1667" w:type="pct"/>
-            <w:tcBorders>
-              <w:top w:val="single" w:sz="4" w:space="0" w:color="9CC2E5" w:themeColor="accent1" w:themeTint="99"/>
-              <w:left w:val="single" w:sz="4" w:space="0" w:color="9CC2E5" w:themeColor="accent1" w:themeTint="99"/>
-              <w:bottom w:val="single" w:sz="4" w:space="0" w:color="9CC2E5" w:themeColor="accent1" w:themeTint="99"/>
-              <w:right w:val="single" w:sz="4" w:space="0" w:color="9CC2E5" w:themeColor="accent1" w:themeTint="99"/>
-            </w:tcBorders>
+            <w:tcW w:w="1666" w:type="pct"/>
             <w:hideMark/>
           </w:tcPr>
           <w:p>
@@ -893,13 +859,13 @@
         </w:tc>
       </w:tr>
       <w:tr>
+        <w:trPr>
+          <w:trHeight w:val="260"/>
+        </w:trPr>
         <w:tc>
           <w:tcPr>
             <w:cnfStyle w:val="001000000000" w:firstRow="0" w:lastRow="0" w:firstColumn="1" w:lastColumn="0" w:oddVBand="0" w:evenVBand="0" w:oddHBand="0" w:evenHBand="0" w:firstRowFirstColumn="0" w:firstRowLastColumn="0" w:lastRowFirstColumn="0" w:lastRowLastColumn="0"/>
             <w:tcW w:w="1667" w:type="pct"/>
-            <w:tcBorders>
-              <w:right w:val="single" w:sz="4" w:space="0" w:color="9CC2E5" w:themeColor="accent1" w:themeTint="99"/>
-            </w:tcBorders>
             <w:hideMark/>
           </w:tcPr>
           <w:p>
@@ -911,12 +877,6 @@
         <w:tc>
           <w:tcPr>
             <w:tcW w:w="1667" w:type="pct"/>
-            <w:tcBorders>
-              <w:top w:val="single" w:sz="4" w:space="0" w:color="9CC2E5" w:themeColor="accent1" w:themeTint="99"/>
-              <w:left w:val="single" w:sz="4" w:space="0" w:color="9CC2E5" w:themeColor="accent1" w:themeTint="99"/>
-              <w:bottom w:val="single" w:sz="4" w:space="0" w:color="9CC2E5" w:themeColor="accent1" w:themeTint="99"/>
-              <w:right w:val="single" w:sz="4" w:space="0" w:color="9CC2E5" w:themeColor="accent1" w:themeTint="99"/>
-            </w:tcBorders>
             <w:hideMark/>
           </w:tcPr>
           <w:p>
@@ -930,13 +890,7 @@
         </w:tc>
         <w:tc>
           <w:tcPr>
-            <w:tcW w:w="1667" w:type="pct"/>
-            <w:tcBorders>
-              <w:top w:val="single" w:sz="4" w:space="0" w:color="9CC2E5" w:themeColor="accent1" w:themeTint="99"/>
-              <w:left w:val="single" w:sz="4" w:space="0" w:color="9CC2E5" w:themeColor="accent1" w:themeTint="99"/>
-              <w:bottom w:val="single" w:sz="4" w:space="0" w:color="9CC2E5" w:themeColor="accent1" w:themeTint="99"/>
-              <w:right w:val="single" w:sz="4" w:space="0" w:color="9CC2E5" w:themeColor="accent1" w:themeTint="99"/>
-            </w:tcBorders>
+            <w:tcW w:w="1666" w:type="pct"/>
             <w:hideMark/>
           </w:tcPr>
           <w:p>
@@ -959,7 +913,7 @@
           <w:noProof/>
         </w:rPr>
         <w:drawing>
-          <wp:inline distT="0" distB="0" distL="0" distR="0">
+          <wp:inline distT="0" distB="0" distL="0" distR="0" wp14:anchorId="5966AB88" wp14:editId="33122439">
             <wp:extent cx="3429000" cy="1874520"/>
             <wp:effectExtent l="0" t="38100" r="0" b="87630"/>
             <wp:docPr id="5" name="Diagram 5"/>
@@ -979,7 +933,7 @@
           <w:noProof/>
         </w:rPr>
         <w:drawing>
-          <wp:inline distT="0" distB="0" distL="0" distR="0">
+          <wp:inline distT="0" distB="0" distL="0" distR="0" wp14:anchorId="7A0A9A6E" wp14:editId="6E533E4F">
             <wp:extent cx="5486400" cy="2257425"/>
             <wp:effectExtent l="0" t="0" r="0" b="0"/>
             <wp:docPr id="3" name="Chart 3"/>
@@ -1004,7 +958,7 @@
 </file>
 
 <file path=word/endnotes.xml><?xml version="1.0" encoding="utf-8"?>
-<w:endnotes xmlns:wpc="http://schemas.microsoft.com/office/word/2010/wordprocessingCanvas" xmlns:mc="http://schemas.openxmlformats.org/markup-compatibility/2006" xmlns:o="urn:schemas-microsoft-com:office:office" xmlns:r="http://schemas.openxmlformats.org/officeDocument/2006/relationships" xmlns:m="http://schemas.openxmlformats.org/officeDocument/2006/math" xmlns:v="urn:schemas-microsoft-com:vml" xmlns:wp14="http://schemas.microsoft.com/office/word/2010/wordprocessingDrawing" xmlns:wp="http://schemas.openxmlformats.org/drawingml/2006/wordprocessingDrawing" xmlns:w10="urn:schemas-microsoft-com:office:word" xmlns:w="http://schemas.openxmlformats.org/wordprocessingml/2006/main" xmlns:w14="http://schemas.microsoft.com/office/word/2010/wordml" xmlns:w15="http://schemas.microsoft.com/office/word/2012/wordml" xmlns:wpg="http://schemas.microsoft.com/office/word/2010/wordprocessingGroup" xmlns:wpi="http://schemas.microsoft.com/office/word/2010/wordprocessingInk" xmlns:wne="http://schemas.microsoft.com/office/word/2006/wordml" xmlns:wps="http://schemas.microsoft.com/office/word/2010/wordprocessingShape" mc:Ignorable="w14 w15 wp14">
+<w:endnotes xmlns:wpc="http://schemas.microsoft.com/office/word/2010/wordprocessingCanvas" xmlns:cx="http://schemas.microsoft.com/office/drawing/2014/chartex" xmlns:cx1="http://schemas.microsoft.com/office/drawing/2015/9/8/chartex" xmlns:cx2="http://schemas.microsoft.com/office/drawing/2015/10/21/chartex" xmlns:cx3="http://schemas.microsoft.com/office/drawing/2016/5/9/chartex" xmlns:cx4="http://schemas.microsoft.com/office/drawing/2016/5/10/chartex" xmlns:cx5="http://schemas.microsoft.com/office/drawing/2016/5/11/chartex" xmlns:cx6="http://schemas.microsoft.com/office/drawing/2016/5/12/chartex" xmlns:cx7="http://schemas.microsoft.com/office/drawing/2016/5/13/chartex" xmlns:cx8="http://schemas.microsoft.com/office/drawing/2016/5/14/chartex" xmlns:mc="http://schemas.openxmlformats.org/markup-compatibility/2006" xmlns:aink="http://schemas.microsoft.com/office/drawing/2016/ink" xmlns:am3d="http://schemas.microsoft.com/office/drawing/2017/model3d" xmlns:o="urn:schemas-microsoft-com:office:office" xmlns:oel="http://schemas.microsoft.com/office/2019/extlst" xmlns:r="http://schemas.openxmlformats.org/officeDocument/2006/relationships" xmlns:m="http://schemas.openxmlformats.org/officeDocument/2006/math" xmlns:v="urn:schemas-microsoft-com:vml" xmlns:wp14="http://schemas.microsoft.com/office/word/2010/wordprocessingDrawing" xmlns:wp="http://schemas.openxmlformats.org/drawingml/2006/wordprocessingDrawing" xmlns:w10="urn:schemas-microsoft-com:office:word" xmlns:w="http://schemas.openxmlformats.org/wordprocessingml/2006/main" xmlns:w14="http://schemas.microsoft.com/office/word/2010/wordml" xmlns:w15="http://schemas.microsoft.com/office/word/2012/wordml" xmlns:w16cex="http://schemas.microsoft.com/office/word/2018/wordml/cex" xmlns:w16cid="http://schemas.microsoft.com/office/word/2016/wordml/cid" xmlns:w16="http://schemas.microsoft.com/office/word/2018/wordml" xmlns:w16sdtdh="http://schemas.microsoft.com/office/word/2020/wordml/sdtdatahash" xmlns:w16se="http://schemas.microsoft.com/office/word/2015/wordml/symex" xmlns:wpg="http://schemas.microsoft.com/office/word/2010/wordprocessingGroup" xmlns:wpi="http://schemas.microsoft.com/office/word/2010/wordprocessingInk" xmlns:wne="http://schemas.microsoft.com/office/word/2006/wordml" xmlns:wps="http://schemas.microsoft.com/office/word/2010/wordprocessingShape" mc:Ignorable="w14 w15 w16se w16cid w16 w16cex w16sdtdh wp14">
   <w:endnote w:type="separator" w:id="-1">
     <w:p>
       <w:pPr>
@@ -1029,7 +983,7 @@
 </file>
 
 <file path=word/footnotes.xml><?xml version="1.0" encoding="utf-8"?>
-<w:footnotes xmlns:wpc="http://schemas.microsoft.com/office/word/2010/wordprocessingCanvas" xmlns:mc="http://schemas.openxmlformats.org/markup-compatibility/2006" xmlns:o="urn:schemas-microsoft-com:office:office" xmlns:r="http://schemas.openxmlformats.org/officeDocument/2006/relationships" xmlns:m="http://schemas.openxmlformats.org/officeDocument/2006/math" xmlns:v="urn:schemas-microsoft-com:vml" xmlns:wp14="http://schemas.microsoft.com/office/word/2010/wordprocessingDrawing" xmlns:wp="http://schemas.openxmlformats.org/drawingml/2006/wordprocessingDrawing" xmlns:w10="urn:schemas-microsoft-com:office:word" xmlns:w="http://schemas.openxmlformats.org/wordprocessingml/2006/main" xmlns:w14="http://schemas.microsoft.com/office/word/2010/wordml" xmlns:w15="http://schemas.microsoft.com/office/word/2012/wordml" xmlns:wpg="http://schemas.microsoft.com/office/word/2010/wordprocessingGroup" xmlns:wpi="http://schemas.microsoft.com/office/word/2010/wordprocessingInk" xmlns:wne="http://schemas.microsoft.com/office/word/2006/wordml" xmlns:wps="http://schemas.microsoft.com/office/word/2010/wordprocessingShape" mc:Ignorable="w14 w15 wp14">
+<w:footnotes xmlns:wpc="http://schemas.microsoft.com/office/word/2010/wordprocessingCanvas" xmlns:cx="http://schemas.microsoft.com/office/drawing/2014/chartex" xmlns:cx1="http://schemas.microsoft.com/office/drawing/2015/9/8/chartex" xmlns:cx2="http://schemas.microsoft.com/office/drawing/2015/10/21/chartex" xmlns:cx3="http://schemas.microsoft.com/office/drawing/2016/5/9/chartex" xmlns:cx4="http://schemas.microsoft.com/office/drawing/2016/5/10/chartex" xmlns:cx5="http://schemas.microsoft.com/office/drawing/2016/5/11/chartex" xmlns:cx6="http://schemas.microsoft.com/office/drawing/2016/5/12/chartex" xmlns:cx7="http://schemas.microsoft.com/office/drawing/2016/5/13/chartex" xmlns:cx8="http://schemas.microsoft.com/office/drawing/2016/5/14/chartex" xmlns:mc="http://schemas.openxmlformats.org/markup-compatibility/2006" xmlns:aink="http://schemas.microsoft.com/office/drawing/2016/ink" xmlns:am3d="http://schemas.microsoft.com/office/drawing/2017/model3d" xmlns:o="urn:schemas-microsoft-com:office:office" xmlns:oel="http://schemas.microsoft.com/office/2019/extlst" xmlns:r="http://schemas.openxmlformats.org/officeDocument/2006/relationships" xmlns:m="http://schemas.openxmlformats.org/officeDocument/2006/math" xmlns:v="urn:schemas-microsoft-com:vml" xmlns:wp14="http://schemas.microsoft.com/office/word/2010/wordprocessingDrawing" xmlns:wp="http://schemas.openxmlformats.org/drawingml/2006/wordprocessingDrawing" xmlns:w10="urn:schemas-microsoft-com:office:word" xmlns:w="http://schemas.openxmlformats.org/wordprocessingml/2006/main" xmlns:w14="http://schemas.microsoft.com/office/word/2010/wordml" xmlns:w15="http://schemas.microsoft.com/office/word/2012/wordml" xmlns:w16cex="http://schemas.microsoft.com/office/word/2018/wordml/cex" xmlns:w16cid="http://schemas.microsoft.com/office/word/2016/wordml/cid" xmlns:w16="http://schemas.microsoft.com/office/word/2018/wordml" xmlns:w16sdtdh="http://schemas.microsoft.com/office/word/2020/wordml/sdtdatahash" xmlns:w16se="http://schemas.microsoft.com/office/word/2015/wordml/symex" xmlns:wpg="http://schemas.microsoft.com/office/word/2010/wordprocessingGroup" xmlns:wpi="http://schemas.microsoft.com/office/word/2010/wordprocessingInk" xmlns:wne="http://schemas.microsoft.com/office/word/2006/wordml" xmlns:wps="http://schemas.microsoft.com/office/word/2010/wordprocessingShape" mc:Ignorable="w14 w15 w16se w16cid w16 w16cex w16sdtdh wp14">
   <w:footnote w:type="separator" w:id="-1">
     <w:p>
       <w:pPr>
@@ -1054,7 +1008,7 @@
 </file>
 
 <file path=word/styles.xml><?xml version="1.0" encoding="utf-8"?>
-<w:styles xmlns:mc="http://schemas.openxmlformats.org/markup-compatibility/2006" xmlns:r="http://schemas.openxmlformats.org/officeDocument/2006/relationships" xmlns:w="http://schemas.openxmlformats.org/wordprocessingml/2006/main" xmlns:w14="http://schemas.microsoft.com/office/word/2010/wordml" xmlns:w15="http://schemas.microsoft.com/office/word/2012/wordml" mc:Ignorable="w14 w15">
+<w:styles xmlns:mc="http://schemas.openxmlformats.org/markup-compatibility/2006" xmlns:r="http://schemas.openxmlformats.org/officeDocument/2006/relationships" xmlns:w="http://schemas.openxmlformats.org/wordprocessingml/2006/main" xmlns:w14="http://schemas.microsoft.com/office/word/2010/wordml" xmlns:w15="http://schemas.microsoft.com/office/word/2012/wordml" xmlns:w16cex="http://schemas.microsoft.com/office/word/2018/wordml/cex" xmlns:w16cid="http://schemas.microsoft.com/office/word/2016/wordml/cid" xmlns:w16="http://schemas.microsoft.com/office/word/2018/wordml" xmlns:w16sdtdh="http://schemas.microsoft.com/office/word/2020/wordml/sdtdatahash" xmlns:w16se="http://schemas.microsoft.com/office/word/2015/wordml/symex" mc:Ignorable="w14 w15 w16se w16cid w16 w16cex w16sdtdh">
   <w:docDefaults>
     <w:rPrDefault>
       <w:rPr>
@@ -1070,7 +1024,7 @@
       </w:pPr>
     </w:pPrDefault>
   </w:docDefaults>
-  <w:latentStyles w:defLockedState="0" w:defUIPriority="99" w:defSemiHidden="0" w:defUnhideWhenUsed="0" w:defQFormat="0" w:count="371">
+  <w:latentStyles w:defLockedState="0" w:defUIPriority="99" w:defSemiHidden="0" w:defUnhideWhenUsed="0" w:defQFormat="0" w:count="376">
     <w:lsdException w:name="Normal" w:uiPriority="0" w:qFormat="1"/>
     <w:lsdException w:name="heading 1" w:uiPriority="9" w:qFormat="1"/>
     <w:lsdException w:name="heading 2" w:semiHidden="1" w:uiPriority="9" w:unhideWhenUsed="1" w:qFormat="1"/>
@@ -1176,7 +1130,6 @@
     <w:lsdException w:name="HTML Sample" w:semiHidden="1" w:unhideWhenUsed="1"/>
     <w:lsdException w:name="HTML Typewriter" w:semiHidden="1" w:unhideWhenUsed="1"/>
     <w:lsdException w:name="HTML Variable" w:semiHidden="1" w:unhideWhenUsed="1"/>
-    <w:lsdException w:name="Normal Table" w:semiHidden="1" w:unhideWhenUsed="1"/>
     <w:lsdException w:name="annotation subject" w:semiHidden="1" w:unhideWhenUsed="1"/>
     <w:lsdException w:name="No List" w:semiHidden="1" w:unhideWhenUsed="1"/>
     <w:lsdException w:name="Outline List 1" w:semiHidden="1" w:unhideWhenUsed="1"/>
@@ -1219,11 +1172,8 @@
     <w:lsdException w:name="Table Contemporary" w:semiHidden="1" w:unhideWhenUsed="1"/>
     <w:lsdException w:name="Table Elegant" w:semiHidden="1" w:unhideWhenUsed="1"/>
     <w:lsdException w:name="Table Professional" w:semiHidden="1" w:unhideWhenUsed="1"/>
-    <w:lsdException w:name="Table Subtle 1" w:semiHidden="1" w:unhideWhenUsed="1"/>
     <w:lsdException w:name="Table Subtle 2" w:semiHidden="1" w:unhideWhenUsed="1"/>
     <w:lsdException w:name="Table Web 1" w:semiHidden="1" w:unhideWhenUsed="1"/>
-    <w:lsdException w:name="Table Web 2" w:semiHidden="1" w:unhideWhenUsed="1"/>
-    <w:lsdException w:name="Table Web 3" w:semiHidden="1" w:unhideWhenUsed="1"/>
     <w:lsdException w:name="Balloon Text" w:semiHidden="1" w:unhideWhenUsed="1"/>
     <w:lsdException w:name="Table Grid" w:uiPriority="39"/>
     <w:lsdException w:name="Table Theme" w:semiHidden="1" w:unhideWhenUsed="1"/>
@@ -1442,6 +1392,11 @@
     <w:lsdException w:name="List Table 5 Dark Accent 6" w:uiPriority="50"/>
     <w:lsdException w:name="List Table 6 Colorful Accent 6" w:uiPriority="51"/>
     <w:lsdException w:name="List Table 7 Colorful Accent 6" w:uiPriority="52"/>
+    <w:lsdException w:name="Mention" w:semiHidden="1" w:unhideWhenUsed="1"/>
+    <w:lsdException w:name="Smart Hyperlink" w:semiHidden="1" w:unhideWhenUsed="1"/>
+    <w:lsdException w:name="Hashtag" w:semiHidden="1" w:unhideWhenUsed="1"/>
+    <w:lsdException w:name="Unresolved Mention" w:semiHidden="1" w:unhideWhenUsed="1"/>
+    <w:lsdException w:name="Smart Link" w:semiHidden="1" w:unhideWhenUsed="1"/>
   </w:latentStyles>
   <w:style w:type="paragraph" w:default="1" w:styleId="Normal">
     <w:name w:val="Normal"/>
@@ -1454,6 +1409,7 @@
     <w:link w:val="Heading1Char"/>
     <w:uiPriority w:val="9"/>
     <w:qFormat/>
+    <w:rsid w:val="00381A5B"/>
     <w:pPr>
       <w:keepNext/>
       <w:keepLines/>
@@ -1462,7 +1418,7 @@
     </w:pPr>
     <w:rPr>
       <w:rFonts w:asciiTheme="majorHAnsi" w:eastAsiaTheme="majorEastAsia" w:hAnsiTheme="majorHAnsi" w:cstheme="majorBidi"/>
-      <w:color w:val="2E74B5" w:themeColor="accent1" w:themeShade="BF"/>
+      <w:color w:val="2E47B1"/>
       <w:sz w:val="32"/>
       <w:szCs w:val="32"/>
     </w:rPr>
@@ -1475,6 +1431,7 @@
     <w:uiPriority w:val="9"/>
     <w:unhideWhenUsed/>
     <w:qFormat/>
+    <w:rsid w:val="00EE264C"/>
     <w:pPr>
       <w:keepNext/>
       <w:keepLines/>
@@ -1483,7 +1440,7 @@
     </w:pPr>
     <w:rPr>
       <w:rFonts w:asciiTheme="majorHAnsi" w:eastAsiaTheme="majorEastAsia" w:hAnsiTheme="majorHAnsi" w:cstheme="majorBidi"/>
-      <w:color w:val="2E74B5" w:themeColor="accent1" w:themeShade="BF"/>
+      <w:color w:val="2E47B1"/>
       <w:sz w:val="26"/>
       <w:szCs w:val="26"/>
     </w:rPr>
@@ -1523,7 +1480,6 @@
       <w:spacing w:after="0" w:line="240" w:lineRule="auto"/>
     </w:pPr>
     <w:tblPr>
-      <w:tblInd w:w="0" w:type="dxa"/>
       <w:tblBorders>
         <w:top w:val="single" w:sz="4" w:space="0" w:color="auto"/>
         <w:left w:val="single" w:sz="4" w:space="0" w:color="auto"/>
@@ -1532,12 +1488,6 @@
         <w:insideH w:val="single" w:sz="4" w:space="0" w:color="auto"/>
         <w:insideV w:val="single" w:sz="4" w:space="0" w:color="auto"/>
       </w:tblBorders>
-      <w:tblCellMar>
-        <w:top w:w="0" w:type="dxa"/>
-        <w:left w:w="108" w:type="dxa"/>
-        <w:bottom w:w="0" w:type="dxa"/>
-        <w:right w:w="108" w:type="dxa"/>
-      </w:tblCellMar>
     </w:tblPr>
   </w:style>
   <w:style w:type="character" w:customStyle="1" w:styleId="Heading1Char">
@@ -1545,9 +1495,10 @@
     <w:basedOn w:val="DefaultParagraphFont"/>
     <w:link w:val="Heading1"/>
     <w:uiPriority w:val="9"/>
+    <w:rsid w:val="00381A5B"/>
     <w:rPr>
       <w:rFonts w:asciiTheme="majorHAnsi" w:eastAsiaTheme="majorEastAsia" w:hAnsiTheme="majorHAnsi" w:cstheme="majorBidi"/>
-      <w:color w:val="2E74B5" w:themeColor="accent1" w:themeShade="BF"/>
+      <w:color w:val="2E47B1"/>
       <w:sz w:val="32"/>
       <w:szCs w:val="32"/>
     </w:rPr>
@@ -1562,7 +1513,6 @@
     <w:tblPr>
       <w:tblStyleRowBandSize w:val="1"/>
       <w:tblStyleColBandSize w:val="1"/>
-      <w:tblInd w:w="0" w:type="dxa"/>
       <w:tblBorders>
         <w:top w:val="single" w:sz="4" w:space="0" w:color="9CC2E5" w:themeColor="accent1" w:themeTint="99"/>
         <w:left w:val="single" w:sz="4" w:space="0" w:color="9CC2E5" w:themeColor="accent1" w:themeTint="99"/>
@@ -1571,12 +1521,6 @@
         <w:insideH w:val="single" w:sz="4" w:space="0" w:color="9CC2E5" w:themeColor="accent1" w:themeTint="99"/>
         <w:insideV w:val="single" w:sz="4" w:space="0" w:color="9CC2E5" w:themeColor="accent1" w:themeTint="99"/>
       </w:tblBorders>
-      <w:tblCellMar>
-        <w:top w:w="0" w:type="dxa"/>
-        <w:left w:w="108" w:type="dxa"/>
-        <w:bottom w:w="0" w:type="dxa"/>
-        <w:right w:w="108" w:type="dxa"/>
-      </w:tblCellMar>
     </w:tblPr>
     <w:tblStylePr w:type="firstRow">
       <w:rPr>
@@ -1699,9 +1643,10 @@
     <w:basedOn w:val="DefaultParagraphFont"/>
     <w:link w:val="Heading2"/>
     <w:uiPriority w:val="9"/>
+    <w:rsid w:val="00EE264C"/>
     <w:rPr>
       <w:rFonts w:asciiTheme="majorHAnsi" w:eastAsiaTheme="majorEastAsia" w:hAnsiTheme="majorHAnsi" w:cstheme="majorBidi"/>
-      <w:color w:val="2E74B5" w:themeColor="accent1" w:themeShade="BF"/>
+      <w:color w:val="2E47B1"/>
       <w:sz w:val="26"/>
       <w:szCs w:val="26"/>
     </w:rPr>
@@ -1715,11 +1660,223 @@
       <w:color w:val="808080"/>
     </w:rPr>
   </w:style>
+  <w:style w:type="table" w:styleId="GridTable3">
+    <w:name w:val="Grid Table 3"/>
+    <w:basedOn w:val="TableNormal"/>
+    <w:uiPriority w:val="48"/>
+    <w:rsid w:val="006B0826"/>
+    <w:pPr>
+      <w:spacing w:after="0" w:line="240" w:lineRule="auto"/>
+    </w:pPr>
+    <w:tblPr>
+      <w:tblStyleRowBandSize w:val="1"/>
+      <w:tblStyleColBandSize w:val="1"/>
+      <w:tblBorders>
+        <w:top w:val="single" w:sz="4" w:space="0" w:color="666666" w:themeColor="text1" w:themeTint="99"/>
+        <w:left w:val="single" w:sz="4" w:space="0" w:color="666666" w:themeColor="text1" w:themeTint="99"/>
+        <w:bottom w:val="single" w:sz="4" w:space="0" w:color="666666" w:themeColor="text1" w:themeTint="99"/>
+        <w:right w:val="single" w:sz="4" w:space="0" w:color="666666" w:themeColor="text1" w:themeTint="99"/>
+        <w:insideH w:val="single" w:sz="4" w:space="0" w:color="666666" w:themeColor="text1" w:themeTint="99"/>
+        <w:insideV w:val="single" w:sz="4" w:space="0" w:color="666666" w:themeColor="text1" w:themeTint="99"/>
+      </w:tblBorders>
+    </w:tblPr>
+    <w:tblStylePr w:type="firstRow">
+      <w:rPr>
+        <w:b/>
+        <w:bCs/>
+      </w:rPr>
+      <w:tblPr/>
+      <w:tcPr>
+        <w:tcBorders>
+          <w:top w:val="nil"/>
+          <w:left w:val="nil"/>
+          <w:right w:val="nil"/>
+          <w:insideH w:val="nil"/>
+          <w:insideV w:val="nil"/>
+        </w:tcBorders>
+        <w:shd w:val="clear" w:color="auto" w:fill="FFFFFF" w:themeFill="background1"/>
+      </w:tcPr>
+    </w:tblStylePr>
+    <w:tblStylePr w:type="lastRow">
+      <w:rPr>
+        <w:b/>
+        <w:bCs/>
+      </w:rPr>
+      <w:tblPr/>
+      <w:tcPr>
+        <w:tcBorders>
+          <w:left w:val="nil"/>
+          <w:bottom w:val="nil"/>
+          <w:right w:val="nil"/>
+          <w:insideH w:val="nil"/>
+          <w:insideV w:val="nil"/>
+        </w:tcBorders>
+        <w:shd w:val="clear" w:color="auto" w:fill="FFFFFF" w:themeFill="background1"/>
+      </w:tcPr>
+    </w:tblStylePr>
+    <w:tblStylePr w:type="firstCol">
+      <w:pPr>
+        <w:jc w:val="right"/>
+      </w:pPr>
+      <w:rPr>
+        <w:i/>
+        <w:iCs/>
+      </w:rPr>
+      <w:tblPr/>
+      <w:tcPr>
+        <w:tcBorders>
+          <w:top w:val="nil"/>
+          <w:left w:val="nil"/>
+          <w:bottom w:val="nil"/>
+          <w:insideH w:val="nil"/>
+          <w:insideV w:val="nil"/>
+        </w:tcBorders>
+        <w:shd w:val="clear" w:color="auto" w:fill="FFFFFF" w:themeFill="background1"/>
+      </w:tcPr>
+    </w:tblStylePr>
+    <w:tblStylePr w:type="lastCol">
+      <w:rPr>
+        <w:i/>
+        <w:iCs/>
+      </w:rPr>
+      <w:tblPr/>
+      <w:tcPr>
+        <w:tcBorders>
+          <w:top w:val="nil"/>
+          <w:bottom w:val="nil"/>
+          <w:right w:val="nil"/>
+          <w:insideH w:val="nil"/>
+          <w:insideV w:val="nil"/>
+        </w:tcBorders>
+        <w:shd w:val="clear" w:color="auto" w:fill="FFFFFF" w:themeFill="background1"/>
+      </w:tcPr>
+    </w:tblStylePr>
+    <w:tblStylePr w:type="band1Vert">
+      <w:tblPr/>
+      <w:tcPr>
+        <w:shd w:val="clear" w:color="auto" w:fill="CCCCCC" w:themeFill="text1" w:themeFillTint="33"/>
+      </w:tcPr>
+    </w:tblStylePr>
+    <w:tblStylePr w:type="band1Horz">
+      <w:tblPr/>
+      <w:tcPr>
+        <w:shd w:val="clear" w:color="auto" w:fill="CCCCCC" w:themeFill="text1" w:themeFillTint="33"/>
+      </w:tcPr>
+    </w:tblStylePr>
+    <w:tblStylePr w:type="neCell">
+      <w:tblPr/>
+      <w:tcPr>
+        <w:tcBorders>
+          <w:bottom w:val="single" w:sz="4" w:space="0" w:color="666666" w:themeColor="text1" w:themeTint="99"/>
+        </w:tcBorders>
+      </w:tcPr>
+    </w:tblStylePr>
+    <w:tblStylePr w:type="nwCell">
+      <w:tblPr/>
+      <w:tcPr>
+        <w:tcBorders>
+          <w:bottom w:val="single" w:sz="4" w:space="0" w:color="666666" w:themeColor="text1" w:themeTint="99"/>
+        </w:tcBorders>
+      </w:tcPr>
+    </w:tblStylePr>
+    <w:tblStylePr w:type="seCell">
+      <w:tblPr/>
+      <w:tcPr>
+        <w:tcBorders>
+          <w:top w:val="single" w:sz="4" w:space="0" w:color="666666" w:themeColor="text1" w:themeTint="99"/>
+        </w:tcBorders>
+      </w:tcPr>
+    </w:tblStylePr>
+    <w:tblStylePr w:type="swCell">
+      <w:tblPr/>
+      <w:tcPr>
+        <w:tcBorders>
+          <w:top w:val="single" w:sz="4" w:space="0" w:color="666666" w:themeColor="text1" w:themeTint="99"/>
+        </w:tcBorders>
+      </w:tcPr>
+    </w:tblStylePr>
+  </w:style>
+  <w:style w:type="table" w:styleId="GridTable4">
+    <w:name w:val="Grid Table 4"/>
+    <w:basedOn w:val="TableNormal"/>
+    <w:uiPriority w:val="49"/>
+    <w:rsid w:val="00381A5B"/>
+    <w:pPr>
+      <w:spacing w:after="0" w:line="240" w:lineRule="auto"/>
+    </w:pPr>
+    <w:tblPr>
+      <w:tblStyleRowBandSize w:val="1"/>
+      <w:tblStyleColBandSize w:val="1"/>
+      <w:tblBorders>
+        <w:top w:val="single" w:sz="4" w:space="0" w:color="666666" w:themeColor="text1" w:themeTint="99"/>
+        <w:left w:val="single" w:sz="4" w:space="0" w:color="666666" w:themeColor="text1" w:themeTint="99"/>
+        <w:bottom w:val="single" w:sz="4" w:space="0" w:color="666666" w:themeColor="text1" w:themeTint="99"/>
+        <w:right w:val="single" w:sz="4" w:space="0" w:color="666666" w:themeColor="text1" w:themeTint="99"/>
+        <w:insideH w:val="single" w:sz="4" w:space="0" w:color="666666" w:themeColor="text1" w:themeTint="99"/>
+        <w:insideV w:val="single" w:sz="4" w:space="0" w:color="666666" w:themeColor="text1" w:themeTint="99"/>
+      </w:tblBorders>
+    </w:tblPr>
+    <w:tblStylePr w:type="firstRow">
+      <w:rPr>
+        <w:b/>
+        <w:bCs/>
+        <w:color w:val="FFFFFF" w:themeColor="background1"/>
+      </w:rPr>
+      <w:tblPr/>
+      <w:tcPr>
+        <w:tcBorders>
+          <w:top w:val="single" w:sz="4" w:space="0" w:color="000000" w:themeColor="text1"/>
+          <w:left w:val="single" w:sz="4" w:space="0" w:color="000000" w:themeColor="text1"/>
+          <w:bottom w:val="single" w:sz="4" w:space="0" w:color="000000" w:themeColor="text1"/>
+          <w:right w:val="single" w:sz="4" w:space="0" w:color="000000" w:themeColor="text1"/>
+          <w:insideH w:val="nil"/>
+          <w:insideV w:val="nil"/>
+        </w:tcBorders>
+        <w:shd w:val="clear" w:color="auto" w:fill="000000" w:themeFill="text1"/>
+      </w:tcPr>
+    </w:tblStylePr>
+    <w:tblStylePr w:type="lastRow">
+      <w:rPr>
+        <w:b/>
+        <w:bCs/>
+      </w:rPr>
+      <w:tblPr/>
+      <w:tcPr>
+        <w:tcBorders>
+          <w:top w:val="double" w:sz="4" w:space="0" w:color="000000" w:themeColor="text1"/>
+        </w:tcBorders>
+      </w:tcPr>
+    </w:tblStylePr>
+    <w:tblStylePr w:type="firstCol">
+      <w:rPr>
+        <w:b/>
+        <w:bCs/>
+      </w:rPr>
+    </w:tblStylePr>
+    <w:tblStylePr w:type="lastCol">
+      <w:rPr>
+        <w:b/>
+        <w:bCs/>
+      </w:rPr>
+    </w:tblStylePr>
+    <w:tblStylePr w:type="band1Vert">
+      <w:tblPr/>
+      <w:tcPr>
+        <w:shd w:val="clear" w:color="auto" w:fill="CCCCCC" w:themeFill="text1" w:themeFillTint="33"/>
+      </w:tcPr>
+    </w:tblStylePr>
+    <w:tblStylePr w:type="band1Horz">
+      <w:tblPr/>
+      <w:tcPr>
+        <w:shd w:val="clear" w:color="auto" w:fill="CCCCCC" w:themeFill="text1" w:themeFillTint="33"/>
+      </w:tcPr>
+    </w:tblStylePr>
+  </w:style>
 </w:styles>
 </file>
 
 <file path=word/charts/chart1.xml><?xml version="1.0" encoding="utf-8"?>
-<c:chartSpace xmlns:c="http://schemas.openxmlformats.org/drawingml/2006/chart" xmlns:a="http://schemas.openxmlformats.org/drawingml/2006/main" xmlns:r="http://schemas.openxmlformats.org/officeDocument/2006/relationships">
+<c:chartSpace xmlns:c="http://schemas.openxmlformats.org/drawingml/2006/chart" xmlns:a="http://schemas.openxmlformats.org/drawingml/2006/main" xmlns:r="http://schemas.openxmlformats.org/officeDocument/2006/relationships" xmlns:c16r2="http://schemas.microsoft.com/office/drawing/2015/06/chart">
   <c:date1904 val="0"/>
   <c:lang val="en-US"/>
   <c:roundedCorners val="0"/>
@@ -1733,7 +1890,6 @@
   </mc:AlternateContent>
   <c:chart>
     <c:title>
-      <c:layout/>
       <c:overlay val="0"/>
       <c:spPr>
         <a:noFill/>
@@ -1786,7 +1942,9 @@
           </c:tx>
           <c:spPr>
             <a:solidFill>
-              <a:schemeClr val="accent6"/>
+              <a:schemeClr val="accent6">
+                <a:lumMod val="50000"/>
+              </a:schemeClr>
             </a:solidFill>
             <a:ln>
               <a:noFill/>
@@ -1834,7 +1992,6 @@
             <c:showLeaderLines val="0"/>
             <c:extLst>
               <c:ext xmlns:c15="http://schemas.microsoft.com/office/drawing/2012/chart" uri="{CE6537A1-D6FC-4f65-9D91-7224C49458BB}">
-                <c15:layout/>
                 <c15:showLeaderLines val="1"/>
                 <c15:leaderLines>
                   <c:spPr>
@@ -1881,6 +2038,11 @@
               </c:numCache>
             </c:numRef>
           </c:val>
+          <c:extLst>
+            <c:ext xmlns:c16="http://schemas.microsoft.com/office/drawing/2014/chart" uri="{C3380CC4-5D6E-409C-BE32-E72D297353CC}">
+              <c16:uniqueId val="{00000000-AFF8-4EBB-9704-F5D3FBA55F0B}"/>
+            </c:ext>
+          </c:extLst>
         </c:ser>
         <c:ser>
           <c:idx val="1"/>
@@ -1898,7 +2060,7 @@
           </c:tx>
           <c:spPr>
             <a:solidFill>
-              <a:schemeClr val="accent5"/>
+              <a:srgbClr val="2E47B1"/>
             </a:solidFill>
             <a:ln>
               <a:noFill/>
@@ -1946,7 +2108,6 @@
             <c:showLeaderLines val="0"/>
             <c:extLst>
               <c:ext xmlns:c15="http://schemas.microsoft.com/office/drawing/2012/chart" uri="{CE6537A1-D6FC-4f65-9D91-7224C49458BB}">
-                <c15:layout/>
                 <c15:showLeaderLines val="1"/>
                 <c15:leaderLines>
                   <c:spPr>
@@ -1993,6 +2154,11 @@
               </c:numCache>
             </c:numRef>
           </c:val>
+          <c:extLst>
+            <c:ext xmlns:c16="http://schemas.microsoft.com/office/drawing/2014/chart" uri="{C3380CC4-5D6E-409C-BE32-E72D297353CC}">
+              <c16:uniqueId val="{00000001-AFF8-4EBB-9704-F5D3FBA55F0B}"/>
+            </c:ext>
+          </c:extLst>
         </c:ser>
         <c:dLbls>
           <c:dLblPos val="outEnd"/>
@@ -2098,7 +2264,6 @@
     </c:plotArea>
     <c:legend>
       <c:legendPos val="t"/>
-      <c:layout/>
       <c:overlay val="0"/>
       <c:spPr>
         <a:noFill/>
@@ -2956,7 +3121,13 @@
     </dgm:pt>
     <dgm:pt modelId="{027415A4-C253-49F4-AF17-779D36C39822}">
       <dgm:prSet phldrT="[Text]"/>
-      <dgm:spPr/>
+      <dgm:spPr>
+        <a:solidFill>
+          <a:schemeClr val="accent6">
+            <a:lumMod val="50000"/>
+          </a:schemeClr>
+        </a:solidFill>
+      </dgm:spPr>
       <dgm:t>
         <a:bodyPr/>
         <a:lstStyle/>
@@ -2992,7 +3163,11 @@
     </dgm:pt>
     <dgm:pt modelId="{C73275BF-34B1-48A5-98AB-BC123A26010C}">
       <dgm:prSet phldrT="[Text]"/>
-      <dgm:spPr/>
+      <dgm:spPr>
+        <a:solidFill>
+          <a:srgbClr val="2E47B1"/>
+        </a:solidFill>
+      </dgm:spPr>
       <dgm:t>
         <a:bodyPr/>
         <a:lstStyle/>
@@ -3028,7 +3203,13 @@
     </dgm:pt>
     <dgm:pt modelId="{759E6513-1F52-4AF6-A507-AD73C29961DF}">
       <dgm:prSet phldrT="[Text]"/>
-      <dgm:spPr/>
+      <dgm:spPr>
+        <a:solidFill>
+          <a:schemeClr val="accent2">
+            <a:lumMod val="50000"/>
+          </a:schemeClr>
+        </a:solidFill>
+      </dgm:spPr>
       <dgm:t>
         <a:bodyPr/>
         <a:lstStyle/>
@@ -3070,13 +3251,6 @@
         </dgm:presLayoutVars>
       </dgm:prSet>
       <dgm:spPr/>
-      <dgm:t>
-        <a:bodyPr/>
-        <a:lstStyle/>
-        <a:p>
-          <a:endParaRPr lang="en-US"/>
-        </a:p>
-      </dgm:t>
     </dgm:pt>
     <dgm:pt modelId="{66E6FFF0-E2A5-4007-9D2F-9EDD196E6EB1}" type="pres">
       <dgm:prSet presAssocID="{759E6513-1F52-4AF6-A507-AD73C29961DF}" presName="node" presStyleLbl="node1" presStyleIdx="0" presStyleCnt="3">
@@ -3085,13 +3259,6 @@
         </dgm:presLayoutVars>
       </dgm:prSet>
       <dgm:spPr/>
-      <dgm:t>
-        <a:bodyPr/>
-        <a:lstStyle/>
-        <a:p>
-          <a:endParaRPr lang="en-US"/>
-        </a:p>
-      </dgm:t>
     </dgm:pt>
     <dgm:pt modelId="{5509AC71-9BD9-4F20-B9D1-9B12D2EACC0B}" type="pres">
       <dgm:prSet presAssocID="{B49A8CFF-4E35-4710-A733-F60B24B61E1B}" presName="sibTrans" presStyleCnt="0"/>
@@ -3104,13 +3271,6 @@
         </dgm:presLayoutVars>
       </dgm:prSet>
       <dgm:spPr/>
-      <dgm:t>
-        <a:bodyPr/>
-        <a:lstStyle/>
-        <a:p>
-          <a:endParaRPr lang="en-US"/>
-        </a:p>
-      </dgm:t>
     </dgm:pt>
     <dgm:pt modelId="{54031DD8-B912-465B-8482-9F25F49A681D}" type="pres">
       <dgm:prSet presAssocID="{E101B9B0-7703-4875-854A-6F39A045D4E6}" presName="sibTrans" presStyleCnt="0"/>
@@ -3123,23 +3283,16 @@
         </dgm:presLayoutVars>
       </dgm:prSet>
       <dgm:spPr/>
-      <dgm:t>
-        <a:bodyPr/>
-        <a:lstStyle/>
-        <a:p>
-          <a:endParaRPr lang="en-US"/>
-        </a:p>
-      </dgm:t>
     </dgm:pt>
   </dgm:ptLst>
   <dgm:cxnLst>
+    <dgm:cxn modelId="{9B0AF60A-882D-402D-A987-54C44369690A}" srcId="{DD5808DF-479E-4D95-B4BA-F908B634F7D1}" destId="{759E6513-1F52-4AF6-A507-AD73C29961DF}" srcOrd="0" destOrd="0" parTransId="{413578B3-2334-4750-B193-6227CB448A19}" sibTransId="{B49A8CFF-4E35-4710-A733-F60B24B61E1B}"/>
     <dgm:cxn modelId="{421FD11E-81F4-4975-AB3D-C19E9BE51D76}" srcId="{DD5808DF-479E-4D95-B4BA-F908B634F7D1}" destId="{C73275BF-34B1-48A5-98AB-BC123A26010C}" srcOrd="2" destOrd="0" parTransId="{0839ED67-15A7-437C-9D8B-884D7DB5C5C9}" sibTransId="{C72264D1-6B73-4600-99D0-58E7DD3C52D2}"/>
+    <dgm:cxn modelId="{CFF08175-C8AF-45D9-935D-686F06471972}" type="presOf" srcId="{759E6513-1F52-4AF6-A507-AD73C29961DF}" destId="{66E6FFF0-E2A5-4007-9D2F-9EDD196E6EB1}" srcOrd="0" destOrd="0" presId="urn:microsoft.com/office/officeart/2005/8/layout/default"/>
+    <dgm:cxn modelId="{015DE857-441D-47D6-AF80-3C57300AF1C3}" type="presOf" srcId="{C73275BF-34B1-48A5-98AB-BC123A26010C}" destId="{B410BF54-5F23-4097-8067-44BA33C3913D}" srcOrd="0" destOrd="0" presId="urn:microsoft.com/office/officeart/2005/8/layout/default"/>
     <dgm:cxn modelId="{41888B79-9006-4138-BB3E-BFC7AC8E07CB}" type="presOf" srcId="{DD5808DF-479E-4D95-B4BA-F908B634F7D1}" destId="{5ECB1ED3-9A6D-49C5-B00F-EFB2CBD4EEAD}" srcOrd="0" destOrd="0" presId="urn:microsoft.com/office/officeart/2005/8/layout/default"/>
     <dgm:cxn modelId="{1FE3FFD3-47E5-47D7-B983-6441D14C7203}" type="presOf" srcId="{027415A4-C253-49F4-AF17-779D36C39822}" destId="{8FA058F3-9023-42FD-90CC-633FE8E3B219}" srcOrd="0" destOrd="0" presId="urn:microsoft.com/office/officeart/2005/8/layout/default"/>
-    <dgm:cxn modelId="{9B0AF60A-882D-402D-A987-54C44369690A}" srcId="{DD5808DF-479E-4D95-B4BA-F908B634F7D1}" destId="{759E6513-1F52-4AF6-A507-AD73C29961DF}" srcOrd="0" destOrd="0" parTransId="{413578B3-2334-4750-B193-6227CB448A19}" sibTransId="{B49A8CFF-4E35-4710-A733-F60B24B61E1B}"/>
-    <dgm:cxn modelId="{CFF08175-C8AF-45D9-935D-686F06471972}" type="presOf" srcId="{759E6513-1F52-4AF6-A507-AD73C29961DF}" destId="{66E6FFF0-E2A5-4007-9D2F-9EDD196E6EB1}" srcOrd="0" destOrd="0" presId="urn:microsoft.com/office/officeart/2005/8/layout/default"/>
     <dgm:cxn modelId="{34419FF2-E0EC-48D5-874F-18B5B5EC800E}" srcId="{DD5808DF-479E-4D95-B4BA-F908B634F7D1}" destId="{027415A4-C253-49F4-AF17-779D36C39822}" srcOrd="1" destOrd="0" parTransId="{313E9498-550C-4B45-8BF0-651E54F8D1A2}" sibTransId="{E101B9B0-7703-4875-854A-6F39A045D4E6}"/>
-    <dgm:cxn modelId="{015DE857-441D-47D6-AF80-3C57300AF1C3}" type="presOf" srcId="{C73275BF-34B1-48A5-98AB-BC123A26010C}" destId="{B410BF54-5F23-4097-8067-44BA33C3913D}" srcOrd="0" destOrd="0" presId="urn:microsoft.com/office/officeart/2005/8/layout/default"/>
     <dgm:cxn modelId="{B57FBFA5-5C14-474C-A3A0-8432F00F5F0C}" type="presParOf" srcId="{5ECB1ED3-9A6D-49C5-B00F-EFB2CBD4EEAD}" destId="{66E6FFF0-E2A5-4007-9D2F-9EDD196E6EB1}" srcOrd="0" destOrd="0" presId="urn:microsoft.com/office/officeart/2005/8/layout/default"/>
     <dgm:cxn modelId="{05D1A188-5836-43EA-A365-312920C369CC}" type="presParOf" srcId="{5ECB1ED3-9A6D-49C5-B00F-EFB2CBD4EEAD}" destId="{5509AC71-9BD9-4F20-B9D1-9B12D2EACC0B}" srcOrd="1" destOrd="0" presId="urn:microsoft.com/office/officeart/2005/8/layout/default"/>
     <dgm:cxn modelId="{22CCCCE3-4577-4E02-8117-775EED6572C6}" type="presParOf" srcId="{5ECB1ED3-9A6D-49C5-B00F-EFB2CBD4EEAD}" destId="{8FA058F3-9023-42FD-90CC-633FE8E3B219}" srcOrd="2" destOrd="0" presId="urn:microsoft.com/office/officeart/2005/8/layout/default"/>
@@ -3177,44 +3330,11 @@
         <a:prstGeom prst="rect">
           <a:avLst/>
         </a:prstGeom>
-        <a:gradFill rotWithShape="0">
-          <a:gsLst>
-            <a:gs pos="0">
-              <a:schemeClr val="accent4">
-                <a:hueOff val="0"/>
-                <a:satOff val="0"/>
-                <a:lumOff val="0"/>
-                <a:alphaOff val="0"/>
-                <a:satMod val="103000"/>
-                <a:lumMod val="102000"/>
-                <a:tint val="94000"/>
-              </a:schemeClr>
-            </a:gs>
-            <a:gs pos="50000">
-              <a:schemeClr val="accent4">
-                <a:hueOff val="0"/>
-                <a:satOff val="0"/>
-                <a:lumOff val="0"/>
-                <a:alphaOff val="0"/>
-                <a:satMod val="110000"/>
-                <a:lumMod val="100000"/>
-                <a:shade val="100000"/>
-              </a:schemeClr>
-            </a:gs>
-            <a:gs pos="100000">
-              <a:schemeClr val="accent4">
-                <a:hueOff val="0"/>
-                <a:satOff val="0"/>
-                <a:lumOff val="0"/>
-                <a:alphaOff val="0"/>
-                <a:lumMod val="99000"/>
-                <a:satMod val="120000"/>
-                <a:shade val="78000"/>
-              </a:schemeClr>
-            </a:gs>
-          </a:gsLst>
-          <a:lin ang="5400000" scaled="0"/>
-        </a:gradFill>
+        <a:solidFill>
+          <a:schemeClr val="accent2">
+            <a:lumMod val="50000"/>
+          </a:schemeClr>
+        </a:solidFill>
         <a:ln>
           <a:noFill/>
         </a:ln>
@@ -3246,7 +3366,7 @@
         </a:bodyPr>
         <a:lstStyle/>
         <a:p>
-          <a:pPr lvl="0" algn="ctr" defTabSz="1066800">
+          <a:pPr marL="0" lvl="0" indent="0" algn="ctr" defTabSz="1066800">
             <a:lnSpc>
               <a:spcPct val="90000"/>
             </a:lnSpc>
@@ -3256,6 +3376,7 @@
             <a:spcAft>
               <a:spcPct val="35000"/>
             </a:spcAft>
+            <a:buNone/>
           </a:pPr>
           <a:r>
             <a:rPr lang="en-US" sz="2400" kern="1200"/>
@@ -3281,44 +3402,11 @@
         <a:prstGeom prst="rect">
           <a:avLst/>
         </a:prstGeom>
-        <a:gradFill rotWithShape="0">
-          <a:gsLst>
-            <a:gs pos="0">
-              <a:schemeClr val="accent4">
-                <a:hueOff val="5197846"/>
-                <a:satOff val="-23984"/>
-                <a:lumOff val="883"/>
-                <a:alphaOff val="0"/>
-                <a:satMod val="103000"/>
-                <a:lumMod val="102000"/>
-                <a:tint val="94000"/>
-              </a:schemeClr>
-            </a:gs>
-            <a:gs pos="50000">
-              <a:schemeClr val="accent4">
-                <a:hueOff val="5197846"/>
-                <a:satOff val="-23984"/>
-                <a:lumOff val="883"/>
-                <a:alphaOff val="0"/>
-                <a:satMod val="110000"/>
-                <a:lumMod val="100000"/>
-                <a:shade val="100000"/>
-              </a:schemeClr>
-            </a:gs>
-            <a:gs pos="100000">
-              <a:schemeClr val="accent4">
-                <a:hueOff val="5197846"/>
-                <a:satOff val="-23984"/>
-                <a:lumOff val="883"/>
-                <a:alphaOff val="0"/>
-                <a:lumMod val="99000"/>
-                <a:satMod val="120000"/>
-                <a:shade val="78000"/>
-              </a:schemeClr>
-            </a:gs>
-          </a:gsLst>
-          <a:lin ang="5400000" scaled="0"/>
-        </a:gradFill>
+        <a:solidFill>
+          <a:schemeClr val="accent6">
+            <a:lumMod val="50000"/>
+          </a:schemeClr>
+        </a:solidFill>
         <a:ln>
           <a:noFill/>
         </a:ln>
@@ -3350,7 +3438,7 @@
         </a:bodyPr>
         <a:lstStyle/>
         <a:p>
-          <a:pPr lvl="0" algn="ctr" defTabSz="1066800">
+          <a:pPr marL="0" lvl="0" indent="0" algn="ctr" defTabSz="1066800">
             <a:lnSpc>
               <a:spcPct val="90000"/>
             </a:lnSpc>
@@ -3360,6 +3448,7 @@
             <a:spcAft>
               <a:spcPct val="35000"/>
             </a:spcAft>
+            <a:buNone/>
           </a:pPr>
           <a:r>
             <a:rPr lang="en-US" sz="2400" kern="1200"/>
@@ -3385,44 +3474,9 @@
         <a:prstGeom prst="rect">
           <a:avLst/>
         </a:prstGeom>
-        <a:gradFill rotWithShape="0">
-          <a:gsLst>
-            <a:gs pos="0">
-              <a:schemeClr val="accent4">
-                <a:hueOff val="10395692"/>
-                <a:satOff val="-47968"/>
-                <a:lumOff val="1765"/>
-                <a:alphaOff val="0"/>
-                <a:satMod val="103000"/>
-                <a:lumMod val="102000"/>
-                <a:tint val="94000"/>
-              </a:schemeClr>
-            </a:gs>
-            <a:gs pos="50000">
-              <a:schemeClr val="accent4">
-                <a:hueOff val="10395692"/>
-                <a:satOff val="-47968"/>
-                <a:lumOff val="1765"/>
-                <a:alphaOff val="0"/>
-                <a:satMod val="110000"/>
-                <a:lumMod val="100000"/>
-                <a:shade val="100000"/>
-              </a:schemeClr>
-            </a:gs>
-            <a:gs pos="100000">
-              <a:schemeClr val="accent4">
-                <a:hueOff val="10395692"/>
-                <a:satOff val="-47968"/>
-                <a:lumOff val="1765"/>
-                <a:alphaOff val="0"/>
-                <a:lumMod val="99000"/>
-                <a:satMod val="120000"/>
-                <a:shade val="78000"/>
-              </a:schemeClr>
-            </a:gs>
-          </a:gsLst>
-          <a:lin ang="5400000" scaled="0"/>
-        </a:gradFill>
+        <a:solidFill>
+          <a:srgbClr val="2E47B1"/>
+        </a:solidFill>
         <a:ln>
           <a:noFill/>
         </a:ln>
@@ -3454,7 +3508,7 @@
         </a:bodyPr>
         <a:lstStyle/>
         <a:p>
-          <a:pPr lvl="0" algn="ctr" defTabSz="1066800">
+          <a:pPr marL="0" lvl="0" indent="0" algn="ctr" defTabSz="1066800">
             <a:lnSpc>
               <a:spcPct val="90000"/>
             </a:lnSpc>
@@ -3464,6 +3518,7 @@
             <a:spcAft>
               <a:spcPct val="35000"/>
             </a:spcAft>
+            <a:buNone/>
           </a:pPr>
           <a:r>
             <a:rPr lang="en-US" sz="2400" kern="1200"/>
@@ -4927,14 +4982,26 @@
   <wetp:taskpane dockstate="right" visibility="0" width="350" row="2">
     <wetp:webextensionref xmlns:r="http://schemas.openxmlformats.org/officeDocument/2006/relationships" r:id="rId1"/>
   </wetp:taskpane>
-  <wetp:taskpane dockstate="right" visibility="1" width="350" row="7">
+  <wetp:taskpane dockstate="right" visibility="0" width="438" row="0">
     <wetp:webextensionref xmlns:r="http://schemas.openxmlformats.org/officeDocument/2006/relationships" r:id="rId2"/>
   </wetp:taskpane>
   <wetp:taskpane dockstate="" visibility="1" width="350" row="1">
-    <wetp:webextensionref xmlns:r="http://schemas.openxmlformats.org/officeDocument/2006/relationships" r:id="Re1f0bc40cbaf462f"/>
+    <wetp:webextensionref xmlns:r="http://schemas.openxmlformats.org/officeDocument/2006/relationships" r:id="rId3"/>
   </wetp:taskpane>
   <wetp:taskpane dockstate="" visibility="1" width="350" row="1">
-    <wetp:webextensionref xmlns:r="http://schemas.openxmlformats.org/officeDocument/2006/relationships" r:id="Ra25e47b9562a4549"/>
+    <wetp:webextensionref xmlns:r="http://schemas.openxmlformats.org/officeDocument/2006/relationships" r:id="rId4"/>
+  </wetp:taskpane>
+  <wetp:taskpane dockstate="" visibility="1" width="437" row="1">
+    <wetp:webextensionref xmlns:r="http://schemas.openxmlformats.org/officeDocument/2006/relationships" r:id="rId5"/>
+  </wetp:taskpane>
+  <wetp:taskpane dockstate="" visibility="1" width="437" row="1">
+    <wetp:webextensionref xmlns:r="http://schemas.openxmlformats.org/officeDocument/2006/relationships" r:id="rId6"/>
+  </wetp:taskpane>
+  <wetp:taskpane dockstate="" visibility="1" width="437" row="1">
+    <wetp:webextensionref xmlns:r="http://schemas.openxmlformats.org/officeDocument/2006/relationships" r:id="R6db6002f9ffb45bb"/>
+  </wetp:taskpane>
+  <wetp:taskpane dockstate="" visibility="1" width="437" row="1">
+    <wetp:webextensionref xmlns:r="http://schemas.openxmlformats.org/officeDocument/2006/relationships" r:id="Rfa45b09f4a2e49ce"/>
   </wetp:taskpane>
 </wetp:taskpanes>
 </file>
@@ -4960,7 +5027,7 @@
 </file>
 
 <file path=word/webextensions/webextension3.xml><?xml version="1.0" encoding="utf-8"?>
-<we:webextension xmlns:r="http://schemas.openxmlformats.org/officeDocument/2006/relationships" xmlns:we="http://schemas.microsoft.com/office/webextensions/webextension/2010/11" id="{4e4698df-39c8-4b0a-be02-b74a7214acbf}">
+<we:webextension xmlns:we="http://schemas.microsoft.com/office/webextensions/webextension/2010/11" id="{4e4698df-39c8-4b0a-be02-b74a7214acbf}">
   <we:reference id="a134efb9-12d0-40cd-9d67-bdbf81e6c945" version="1.0.0.0" store="developer" storeType="Registry"/>
   <we:alternateReferences/>
   <we:properties/>
@@ -4970,7 +5037,47 @@
 </file>
 
 <file path=word/webextensions/webextension4.xml><?xml version="1.0" encoding="utf-8"?>
-<we:webextension xmlns:r="http://schemas.openxmlformats.org/officeDocument/2006/relationships" xmlns:we="http://schemas.microsoft.com/office/webextensions/webextension/2010/11" id="{3f570019-6cae-4343-865b-e5e03ac1c531}">
+<we:webextension xmlns:we="http://schemas.microsoft.com/office/webextensions/webextension/2010/11" id="{3f570019-6cae-4343-865b-e5e03ac1c531}">
+  <we:reference id="a134efb9-12d0-40cd-9d67-bdbf81e6c945" version="1.0.0.0" store="developer" storeType="Registry"/>
+  <we:alternateReferences/>
+  <we:properties/>
+  <we:bindings/>
+  <we:snapshot xmlns:r="http://schemas.openxmlformats.org/officeDocument/2006/relationships"/>
+</we:webextension>
+</file>
+
+<file path=word/webextensions/webextension5.xml><?xml version="1.0" encoding="utf-8"?>
+<we:webextension xmlns:we="http://schemas.microsoft.com/office/webextensions/webextension/2010/11" id="{071f6214-65f3-498d-9e28-52ede7895651}">
+  <we:reference id="a134efb9-12d0-40cd-9d67-bdbf81e6c945" version="1.0.0.0" store="developer" storeType="Registry"/>
+  <we:alternateReferences/>
+  <we:properties/>
+  <we:bindings/>
+  <we:snapshot xmlns:r="http://schemas.openxmlformats.org/officeDocument/2006/relationships"/>
+</we:webextension>
+</file>
+
+<file path=word/webextensions/webextension6.xml><?xml version="1.0" encoding="utf-8"?>
+<we:webextension xmlns:we="http://schemas.microsoft.com/office/webextensions/webextension/2010/11" id="{2aa20e25-71b0-4458-bb0c-05066f0b297d}">
+  <we:reference id="a134efb9-12d0-40cd-9d67-bdbf81e6c945" version="1.0.0.0" store="developer" storeType="Registry"/>
+  <we:alternateReferences/>
+  <we:properties/>
+  <we:bindings/>
+  <we:snapshot xmlns:r="http://schemas.openxmlformats.org/officeDocument/2006/relationships"/>
+</we:webextension>
+</file>
+
+<file path=word/webextensions/webextension7.xml><?xml version="1.0" encoding="utf-8"?>
+<we:webextension xmlns:r="http://schemas.openxmlformats.org/officeDocument/2006/relationships" xmlns:we="http://schemas.microsoft.com/office/webextensions/webextension/2010/11" id="{e493042d-09d6-4382-9f0f-db07e648fe9b}">
+  <we:reference id="a134efb9-12d0-40cd-9d67-bdbf81e6c945" version="1.0.0.0" store="developer" storeType="Registry"/>
+  <we:alternateReferences/>
+  <we:properties/>
+  <we:bindings/>
+  <we:snapshot xmlns:r="http://schemas.openxmlformats.org/officeDocument/2006/relationships"/>
+</we:webextension>
+</file>
+
+<file path=word/webextensions/webextension8.xml><?xml version="1.0" encoding="utf-8"?>
+<we:webextension xmlns:r="http://schemas.openxmlformats.org/officeDocument/2006/relationships" xmlns:we="http://schemas.microsoft.com/office/webextensions/webextension/2010/11" id="{d11b1b7a-4537-41cc-8165-b1c9e4f4e49d}">
   <we:reference id="a134efb9-12d0-40cd-9d67-bdbf81e6c945" version="1.0.0.0" store="developer" storeType="Registry"/>
   <we:alternateReferences/>
   <we:properties/>
@@ -4989,4 +5096,10 @@
     <ds:schemaRef ds:uri="http://schemas.openxmlformats.org/officeDocument/2006/bibliography"/>
   </ds:schemaRefs>
 </ds:datastoreItem>
+</file>
+
+<file path=docMetadata/LabelInfo.xml><?xml version="1.0" encoding="utf-8"?>
+<clbl:labelList xmlns:clbl="http://schemas.microsoft.com/office/2020/mipLabelMetadata">
+  <clbl:label id="{f42aa342-8706-4288-bd11-ebb85995028c}" enabled="1" method="Standard" siteId="{72f988bf-86f1-41af-91ab-2d7cd011db47}" contentBits="0" removed="0"/>
+</clbl:labelList>
 </file>
</xml_diff>